<commit_message>
[Documentation] Ajout Diagramme de classes & MPD / DC terminée
</commit_message>
<xml_diff>
--- a/Documentation/P2014-0115 DC v1.docx
+++ b/Documentation/P2014-0115 DC v1.docx
@@ -60,7 +60,13 @@
                   <w:rPr>
                     <w:b w:val="0"/>
                   </w:rPr>
-                  <w:t>Document de conception</w:t>
+                  <w:t>Dossier</w:t>
+                </w:r>
+                <w:r>
+                  <w:rPr>
+                    <w:b w:val="0"/>
+                  </w:rPr>
+                  <w:t xml:space="preserve"> de conception</w:t>
                 </w:r>
               </w:p>
             </w:tc>
@@ -956,7 +962,43 @@
                 <w:sz w:val="18"/>
                 <w:szCs w:val="18"/>
               </w:rPr>
-              <w:t>Ce document est le document de Conception produit</w:t>
+              <w:t xml:space="preserve">Ce </w:t>
+            </w:r>
+            <w:r>
+              <w:rPr>
+                <w:rStyle w:val="NormalGras"/>
+                <w:b w:val="0"/>
+                <w:sz w:val="18"/>
+                <w:szCs w:val="18"/>
+              </w:rPr>
+              <w:t>dossier</w:t>
+            </w:r>
+            <w:r>
+              <w:rPr>
+                <w:rStyle w:val="NormalGras"/>
+                <w:b w:val="0"/>
+                <w:sz w:val="18"/>
+                <w:szCs w:val="18"/>
+              </w:rPr>
+              <w:t xml:space="preserve"> est le </w:t>
+            </w:r>
+            <w:r>
+              <w:rPr>
+                <w:rStyle w:val="NormalGras"/>
+                <w:b w:val="0"/>
+                <w:sz w:val="18"/>
+                <w:szCs w:val="18"/>
+              </w:rPr>
+              <w:t>dossier</w:t>
+            </w:r>
+            <w:r>
+              <w:rPr>
+                <w:rStyle w:val="NormalGras"/>
+                <w:b w:val="0"/>
+                <w:sz w:val="18"/>
+                <w:szCs w:val="18"/>
+              </w:rPr>
+              <w:t xml:space="preserve"> de Conception produit</w:t>
             </w:r>
             <w:r>
               <w:rPr>
@@ -1377,7 +1419,7 @@
         </w:rPr>
         <w:fldChar w:fldCharType="separate"/>
       </w:r>
-      <w:hyperlink w:anchor="_Toc377420562" w:history="1">
+      <w:hyperlink w:anchor="_Toc377507767" w:history="1">
         <w:r>
           <w:rPr>
             <w:rStyle w:val="Lienhypertexte"/>
@@ -1428,7 +1470,7 @@
             <w:noProof/>
             <w:webHidden/>
           </w:rPr>
-          <w:instrText xml:space="preserve"> PAGEREF _Toc377420562 \h </w:instrText>
+          <w:instrText xml:space="preserve"> PAGEREF _Toc377507767 \h </w:instrText>
         </w:r>
         <w:r>
           <w:rPr>
@@ -1474,7 +1516,7 @@
           <w:noProof/>
         </w:rPr>
       </w:pPr>
-      <w:hyperlink w:anchor="_Toc377420563" w:history="1">
+      <w:hyperlink w:anchor="_Toc377507768" w:history="1">
         <w:r>
           <w:rPr>
             <w:rStyle w:val="Lienhypertexte"/>
@@ -1518,7 +1560,7 @@
             <w:noProof/>
             <w:webHidden/>
           </w:rPr>
-          <w:instrText xml:space="preserve"> PAGEREF _Toc377420563 \h </w:instrText>
+          <w:instrText xml:space="preserve"> PAGEREF _Toc377507768 \h </w:instrText>
         </w:r>
         <w:r>
           <w:rPr>
@@ -1562,7 +1604,7 @@
           <w:noProof/>
         </w:rPr>
       </w:pPr>
-      <w:hyperlink w:anchor="_Toc377420564" w:history="1">
+      <w:hyperlink w:anchor="_Toc377507769" w:history="1">
         <w:r>
           <w:rPr>
             <w:rStyle w:val="Lienhypertexte"/>
@@ -1604,7 +1646,7 @@
             <w:noProof/>
             <w:webHidden/>
           </w:rPr>
-          <w:instrText xml:space="preserve"> PAGEREF _Toc377420564 \h </w:instrText>
+          <w:instrText xml:space="preserve"> PAGEREF _Toc377507769 \h </w:instrText>
         </w:r>
         <w:r>
           <w:rPr>
@@ -1648,7 +1690,7 @@
           <w:noProof/>
         </w:rPr>
       </w:pPr>
-      <w:hyperlink w:anchor="_Toc377420565" w:history="1">
+      <w:hyperlink w:anchor="_Toc377507770" w:history="1">
         <w:r>
           <w:rPr>
             <w:rStyle w:val="Lienhypertexte"/>
@@ -1690,7 +1732,7 @@
             <w:noProof/>
             <w:webHidden/>
           </w:rPr>
-          <w:instrText xml:space="preserve"> PAGEREF _Toc377420565 \h </w:instrText>
+          <w:instrText xml:space="preserve"> PAGEREF _Toc377507770 \h </w:instrText>
         </w:r>
         <w:r>
           <w:rPr>
@@ -1737,7 +1779,7 @@
           <w:u w:val="none"/>
         </w:rPr>
       </w:pPr>
-      <w:hyperlink w:anchor="_Toc377420566" w:history="1">
+      <w:hyperlink w:anchor="_Toc377507771" w:history="1">
         <w:r>
           <w:rPr>
             <w:rStyle w:val="Lienhypertexte"/>
@@ -1788,7 +1830,7 @@
             <w:noProof/>
             <w:webHidden/>
           </w:rPr>
-          <w:instrText xml:space="preserve"> PAGEREF _Toc377420566 \h </w:instrText>
+          <w:instrText xml:space="preserve"> PAGEREF _Toc377507771 \h </w:instrText>
         </w:r>
         <w:r>
           <w:rPr>
@@ -1834,7 +1876,7 @@
           <w:noProof/>
         </w:rPr>
       </w:pPr>
-      <w:hyperlink w:anchor="_Toc377420567" w:history="1">
+      <w:hyperlink w:anchor="_Toc377507772" w:history="1">
         <w:r>
           <w:rPr>
             <w:rStyle w:val="Lienhypertexte"/>
@@ -1878,7 +1920,7 @@
             <w:noProof/>
             <w:webHidden/>
           </w:rPr>
-          <w:instrText xml:space="preserve"> PAGEREF _Toc377420567 \h </w:instrText>
+          <w:instrText xml:space="preserve"> PAGEREF _Toc377507772 \h </w:instrText>
         </w:r>
         <w:r>
           <w:rPr>
@@ -1924,7 +1966,7 @@
           <w:noProof/>
         </w:rPr>
       </w:pPr>
-      <w:hyperlink w:anchor="_Toc377420568" w:history="1">
+      <w:hyperlink w:anchor="_Toc377507773" w:history="1">
         <w:r>
           <w:rPr>
             <w:rStyle w:val="Lienhypertexte"/>
@@ -1968,7 +2010,7 @@
             <w:noProof/>
             <w:webHidden/>
           </w:rPr>
-          <w:instrText xml:space="preserve"> PAGEREF _Toc377420568 \h </w:instrText>
+          <w:instrText xml:space="preserve"> PAGEREF _Toc377507773 \h </w:instrText>
         </w:r>
         <w:r>
           <w:rPr>
@@ -2015,7 +2057,7 @@
           <w:u w:val="none"/>
         </w:rPr>
       </w:pPr>
-      <w:hyperlink w:anchor="_Toc377420569" w:history="1">
+      <w:hyperlink w:anchor="_Toc377507774" w:history="1">
         <w:r>
           <w:rPr>
             <w:rStyle w:val="Lienhypertexte"/>
@@ -2066,7 +2108,7 @@
             <w:noProof/>
             <w:webHidden/>
           </w:rPr>
-          <w:instrText xml:space="preserve"> PAGEREF _Toc377420569 \h </w:instrText>
+          <w:instrText xml:space="preserve"> PAGEREF _Toc377507774 \h </w:instrText>
         </w:r>
         <w:r>
           <w:rPr>
@@ -2112,7 +2154,7 @@
           <w:noProof/>
         </w:rPr>
       </w:pPr>
-      <w:hyperlink w:anchor="_Toc377420570" w:history="1">
+      <w:hyperlink w:anchor="_Toc377507775" w:history="1">
         <w:r>
           <w:rPr>
             <w:rStyle w:val="Lienhypertexte"/>
@@ -2156,7 +2198,7 @@
             <w:noProof/>
             <w:webHidden/>
           </w:rPr>
-          <w:instrText xml:space="preserve"> PAGEREF _Toc377420570 \h </w:instrText>
+          <w:instrText xml:space="preserve"> PAGEREF _Toc377507775 \h </w:instrText>
         </w:r>
         <w:r>
           <w:rPr>
@@ -2189,6 +2231,96 @@
     </w:p>
     <w:p>
       <w:pPr>
+        <w:pStyle w:val="TM2"/>
+        <w:tabs>
+          <w:tab w:val="left" w:pos="502"/>
+          <w:tab w:val="right" w:leader="dot" w:pos="9061"/>
+        </w:tabs>
+        <w:rPr>
+          <w:rFonts w:eastAsiaTheme="minorEastAsia" w:cstheme="minorBidi"/>
+          <w:b w:val="0"/>
+          <w:bCs w:val="0"/>
+          <w:smallCaps w:val="0"/>
+          <w:noProof/>
+        </w:rPr>
+      </w:pPr>
+      <w:hyperlink w:anchor="_Toc377507776" w:history="1">
+        <w:r>
+          <w:rPr>
+            <w:rStyle w:val="Lienhypertexte"/>
+            <w:noProof/>
+          </w:rPr>
+          <w:t>3.2</w:t>
+        </w:r>
+        <w:r>
+          <w:rPr>
+            <w:rFonts w:eastAsiaTheme="minorEastAsia" w:cstheme="minorBidi"/>
+            <w:b w:val="0"/>
+            <w:bCs w:val="0"/>
+            <w:smallCaps w:val="0"/>
+            <w:noProof/>
+          </w:rPr>
+          <w:tab/>
+        </w:r>
+        <w:r>
+          <w:rPr>
+            <w:rStyle w:val="Lienhypertexte"/>
+            <w:noProof/>
+          </w:rPr>
+          <w:t>Données non persistances</w:t>
+        </w:r>
+        <w:r>
+          <w:rPr>
+            <w:noProof/>
+            <w:webHidden/>
+          </w:rPr>
+          <w:tab/>
+        </w:r>
+        <w:r>
+          <w:rPr>
+            <w:noProof/>
+            <w:webHidden/>
+          </w:rPr>
+          <w:fldChar w:fldCharType="begin"/>
+        </w:r>
+        <w:r>
+          <w:rPr>
+            <w:noProof/>
+            <w:webHidden/>
+          </w:rPr>
+          <w:instrText xml:space="preserve"> PAGEREF _Toc377507776 \h </w:instrText>
+        </w:r>
+        <w:r>
+          <w:rPr>
+            <w:noProof/>
+            <w:webHidden/>
+          </w:rPr>
+        </w:r>
+        <w:r>
+          <w:rPr>
+            <w:noProof/>
+            <w:webHidden/>
+          </w:rPr>
+          <w:fldChar w:fldCharType="separate"/>
+        </w:r>
+        <w:r>
+          <w:rPr>
+            <w:noProof/>
+            <w:webHidden/>
+          </w:rPr>
+          <w:t>7</w:t>
+        </w:r>
+        <w:r>
+          <w:rPr>
+            <w:noProof/>
+            <w:webHidden/>
+          </w:rPr>
+          <w:fldChar w:fldCharType="end"/>
+        </w:r>
+      </w:hyperlink>
+    </w:p>
+    <w:p>
+      <w:pPr>
         <w:pStyle w:val="TM1"/>
         <w:tabs>
           <w:tab w:val="left" w:pos="332"/>
@@ -2203,7 +2335,7 @@
           <w:u w:val="none"/>
         </w:rPr>
       </w:pPr>
-      <w:hyperlink w:anchor="_Toc377420571" w:history="1">
+      <w:hyperlink w:anchor="_Toc377507777" w:history="1">
         <w:r>
           <w:rPr>
             <w:rStyle w:val="Lienhypertexte"/>
@@ -2254,7 +2386,7 @@
             <w:noProof/>
             <w:webHidden/>
           </w:rPr>
-          <w:instrText xml:space="preserve"> PAGEREF _Toc377420571 \h </w:instrText>
+          <w:instrText xml:space="preserve"> PAGEREF _Toc377507777 \h </w:instrText>
         </w:r>
         <w:r>
           <w:rPr>
@@ -2300,7 +2432,7 @@
           <w:noProof/>
         </w:rPr>
       </w:pPr>
-      <w:hyperlink w:anchor="_Toc377420572" w:history="1">
+      <w:hyperlink w:anchor="_Toc377507778" w:history="1">
         <w:r>
           <w:rPr>
             <w:rStyle w:val="Lienhypertexte"/>
@@ -2344,7 +2476,7 @@
             <w:noProof/>
             <w:webHidden/>
           </w:rPr>
-          <w:instrText xml:space="preserve"> PAGEREF _Toc377420572 \h </w:instrText>
+          <w:instrText xml:space="preserve"> PAGEREF _Toc377507778 \h </w:instrText>
         </w:r>
         <w:r>
           <w:rPr>
@@ -2390,7 +2522,7 @@
           <w:noProof/>
         </w:rPr>
       </w:pPr>
-      <w:hyperlink w:anchor="_Toc377420573" w:history="1">
+      <w:hyperlink w:anchor="_Toc377507779" w:history="1">
         <w:r>
           <w:rPr>
             <w:rStyle w:val="Lienhypertexte"/>
@@ -2434,7 +2566,7 @@
             <w:noProof/>
             <w:webHidden/>
           </w:rPr>
-          <w:instrText xml:space="preserve"> PAGEREF _Toc377420573 \h </w:instrText>
+          <w:instrText xml:space="preserve"> PAGEREF _Toc377507779 \h </w:instrText>
         </w:r>
         <w:r>
           <w:rPr>
@@ -2480,7 +2612,7 @@
           <w:noProof/>
         </w:rPr>
       </w:pPr>
-      <w:hyperlink w:anchor="_Toc377420574" w:history="1">
+      <w:hyperlink w:anchor="_Toc377507780" w:history="1">
         <w:r>
           <w:rPr>
             <w:rStyle w:val="Lienhypertexte"/>
@@ -2524,7 +2656,7 @@
             <w:noProof/>
             <w:webHidden/>
           </w:rPr>
-          <w:instrText xml:space="preserve"> PAGEREF _Toc377420574 \h </w:instrText>
+          <w:instrText xml:space="preserve"> PAGEREF _Toc377507780 \h </w:instrText>
         </w:r>
         <w:r>
           <w:rPr>
@@ -2571,7 +2703,7 @@
           <w:u w:val="none"/>
         </w:rPr>
       </w:pPr>
-      <w:hyperlink w:anchor="_Toc377420575" w:history="1">
+      <w:hyperlink w:anchor="_Toc377507781" w:history="1">
         <w:r>
           <w:rPr>
             <w:rStyle w:val="Lienhypertexte"/>
@@ -2601,7 +2733,7 @@
             <w:rStyle w:val="Lienhypertexte"/>
             <w:noProof/>
           </w:rPr>
-          <w:t>Detailled Conception</w:t>
+          <w:t>Conception détaillée</w:t>
         </w:r>
         <w:r>
           <w:rPr>
@@ -2622,7 +2754,7 @@
             <w:noProof/>
             <w:webHidden/>
           </w:rPr>
-          <w:instrText xml:space="preserve"> PAGEREF _Toc377420575 \h </w:instrText>
+          <w:instrText xml:space="preserve"> PAGEREF _Toc377507781 \h </w:instrText>
         </w:r>
         <w:r>
           <w:rPr>
@@ -2668,7 +2800,7 @@
           <w:noProof/>
         </w:rPr>
       </w:pPr>
-      <w:hyperlink w:anchor="_Toc377420576" w:history="1">
+      <w:hyperlink w:anchor="_Toc377507782" w:history="1">
         <w:r>
           <w:rPr>
             <w:rStyle w:val="Lienhypertexte"/>
@@ -2691,7 +2823,7 @@
             <w:rStyle w:val="Lienhypertexte"/>
             <w:noProof/>
           </w:rPr>
-          <w:t>Process details</w:t>
+          <w:t>Processus détaillés</w:t>
         </w:r>
         <w:r>
           <w:rPr>
@@ -2712,7 +2844,7 @@
             <w:noProof/>
             <w:webHidden/>
           </w:rPr>
-          <w:instrText xml:space="preserve"> PAGEREF _Toc377420576 \h </w:instrText>
+          <w:instrText xml:space="preserve"> PAGEREF _Toc377507782 \h </w:instrText>
         </w:r>
         <w:r>
           <w:rPr>
@@ -2758,7 +2890,7 @@
           <w:noProof/>
         </w:rPr>
       </w:pPr>
-      <w:hyperlink w:anchor="_Toc377420577" w:history="1">
+      <w:hyperlink w:anchor="_Toc377507783" w:history="1">
         <w:r>
           <w:rPr>
             <w:rStyle w:val="Lienhypertexte"/>
@@ -2783,7 +2915,7 @@
             <w:noProof/>
             <w:lang w:val="en-US"/>
           </w:rPr>
-          <w:t>Data details</w:t>
+          <w:t>Données détaillées</w:t>
         </w:r>
         <w:r>
           <w:rPr>
@@ -2804,7 +2936,7 @@
             <w:noProof/>
             <w:webHidden/>
           </w:rPr>
-          <w:instrText xml:space="preserve"> PAGEREF _Toc377420577 \h </w:instrText>
+          <w:instrText xml:space="preserve"> PAGEREF _Toc377507783 \h </w:instrText>
         </w:r>
         <w:r>
           <w:rPr>
@@ -2848,7 +2980,7 @@
           <w:noProof/>
         </w:rPr>
       </w:pPr>
-      <w:hyperlink w:anchor="_Toc377420578" w:history="1">
+      <w:hyperlink w:anchor="_Toc377507784" w:history="1">
         <w:r>
           <w:rPr>
             <w:rStyle w:val="Lienhypertexte"/>
@@ -2892,7 +3024,7 @@
             <w:noProof/>
             <w:webHidden/>
           </w:rPr>
-          <w:instrText xml:space="preserve"> PAGEREF _Toc377420578 \h </w:instrText>
+          <w:instrText xml:space="preserve"> PAGEREF _Toc377507784 \h </w:instrText>
         </w:r>
         <w:r>
           <w:rPr>
@@ -2924,6 +3056,92 @@
       </w:hyperlink>
     </w:p>
     <w:p>
+      <w:pPr>
+        <w:pStyle w:val="TM3"/>
+        <w:tabs>
+          <w:tab w:val="left" w:pos="666"/>
+          <w:tab w:val="right" w:leader="dot" w:pos="9061"/>
+        </w:tabs>
+        <w:rPr>
+          <w:rFonts w:eastAsiaTheme="minorEastAsia" w:cstheme="minorBidi"/>
+          <w:smallCaps w:val="0"/>
+          <w:noProof/>
+        </w:rPr>
+      </w:pPr>
+      <w:hyperlink w:anchor="_Toc377507785" w:history="1">
+        <w:r>
+          <w:rPr>
+            <w:rStyle w:val="Lienhypertexte"/>
+            <w:noProof/>
+          </w:rPr>
+          <w:t>5.2.2</w:t>
+        </w:r>
+        <w:r>
+          <w:rPr>
+            <w:rFonts w:eastAsiaTheme="minorEastAsia" w:cstheme="minorBidi"/>
+            <w:smallCaps w:val="0"/>
+            <w:noProof/>
+          </w:rPr>
+          <w:tab/>
+        </w:r>
+        <w:r>
+          <w:rPr>
+            <w:rStyle w:val="Lienhypertexte"/>
+            <w:noProof/>
+          </w:rPr>
+          <w:t>Données non persistantes</w:t>
+        </w:r>
+        <w:r>
+          <w:rPr>
+            <w:noProof/>
+            <w:webHidden/>
+          </w:rPr>
+          <w:tab/>
+        </w:r>
+        <w:r>
+          <w:rPr>
+            <w:noProof/>
+            <w:webHidden/>
+          </w:rPr>
+          <w:fldChar w:fldCharType="begin"/>
+        </w:r>
+        <w:r>
+          <w:rPr>
+            <w:noProof/>
+            <w:webHidden/>
+          </w:rPr>
+          <w:instrText xml:space="preserve"> PAGEREF _Toc377507785 \h </w:instrText>
+        </w:r>
+        <w:r>
+          <w:rPr>
+            <w:noProof/>
+            <w:webHidden/>
+          </w:rPr>
+        </w:r>
+        <w:r>
+          <w:rPr>
+            <w:noProof/>
+            <w:webHidden/>
+          </w:rPr>
+          <w:fldChar w:fldCharType="separate"/>
+        </w:r>
+        <w:r>
+          <w:rPr>
+            <w:noProof/>
+            <w:webHidden/>
+          </w:rPr>
+          <w:t>14</w:t>
+        </w:r>
+        <w:r>
+          <w:rPr>
+            <w:noProof/>
+            <w:webHidden/>
+          </w:rPr>
+          <w:fldChar w:fldCharType="end"/>
+        </w:r>
+      </w:hyperlink>
+    </w:p>
+    <w:p>
       <w:r>
         <w:fldChar w:fldCharType="end"/>
       </w:r>
@@ -2935,7 +3153,7 @@
           <w:lang w:val="fr-FR"/>
         </w:rPr>
       </w:pPr>
-      <w:bookmarkStart w:id="0" w:name="_Toc377420562"/>
+      <w:bookmarkStart w:id="0" w:name="_Toc377507767"/>
       <w:r>
         <w:rPr>
           <w:lang w:val="fr-FR"/>
@@ -2949,7 +3167,7 @@
       <w:pPr>
         <w:pStyle w:val="Titre2"/>
       </w:pPr>
-      <w:bookmarkStart w:id="1" w:name="_Toc377420563"/>
+      <w:bookmarkStart w:id="1" w:name="_Toc377507768"/>
       <w:r>
         <w:t>Terminolog</w:t>
       </w:r>
@@ -2964,7 +3182,7 @@
       </w:pPr>
       <w:bookmarkStart w:id="2" w:name="_Toc373939997"/>
       <w:bookmarkStart w:id="3" w:name="_Toc375251829"/>
-      <w:bookmarkStart w:id="4" w:name="_Toc377420564"/>
+      <w:bookmarkStart w:id="4" w:name="_Toc377507769"/>
       <w:r>
         <w:t>Définitions</w:t>
       </w:r>
@@ -3086,7 +3304,7 @@
       </w:pPr>
       <w:bookmarkStart w:id="5" w:name="_Toc373939998"/>
       <w:bookmarkStart w:id="6" w:name="_Toc375251830"/>
-      <w:bookmarkStart w:id="7" w:name="_Toc377420565"/>
+      <w:bookmarkStart w:id="7" w:name="_Toc377507770"/>
       <w:r>
         <w:t>Abréviations</w:t>
       </w:r>
@@ -3694,7 +3912,7 @@
       </w:pPr>
       <w:bookmarkStart w:id="8" w:name="_Toc373939999"/>
       <w:bookmarkStart w:id="9" w:name="_Toc375251831"/>
-      <w:bookmarkStart w:id="10" w:name="_Toc377420566"/>
+      <w:bookmarkStart w:id="10" w:name="_Toc377507771"/>
       <w:r>
         <w:rPr>
           <w:lang w:val="fr-FR"/>
@@ -3714,7 +3932,7 @@
       <w:bookmarkStart w:id="12" w:name="_Toc373940000"/>
       <w:bookmarkStart w:id="13" w:name="_Toc375251832"/>
       <w:bookmarkStart w:id="14" w:name="_Toc338234470"/>
-      <w:bookmarkStart w:id="15" w:name="_Toc377420567"/>
+      <w:bookmarkStart w:id="15" w:name="_Toc377507772"/>
       <w:r>
         <w:t xml:space="preserve">Documents </w:t>
       </w:r>
@@ -4221,7 +4439,7 @@
       </w:pPr>
       <w:bookmarkStart w:id="16" w:name="_Toc373940001"/>
       <w:bookmarkStart w:id="17" w:name="_Toc375251833"/>
-      <w:bookmarkStart w:id="18" w:name="_Toc377420568"/>
+      <w:bookmarkStart w:id="18" w:name="_Toc377507773"/>
       <w:bookmarkEnd w:id="14"/>
       <w:r>
         <w:t>Documents applicables</w:t>
@@ -4516,7 +4734,7 @@
           <w:lang w:val="fr-FR"/>
         </w:rPr>
       </w:pPr>
-      <w:bookmarkStart w:id="19" w:name="_Toc377420569"/>
+      <w:bookmarkStart w:id="19" w:name="_Toc377507774"/>
       <w:r>
         <w:rPr>
           <w:lang w:val="fr-FR"/>
@@ -4527,10 +4745,24 @@
       <w:bookmarkEnd w:id="19"/>
     </w:p>
     <w:p>
+      <w:r>
+        <w:t xml:space="preserve">Le détail de chacun des diagrammes ci-dessous se trouve en partie </w:t>
+      </w:r>
+      <w:r>
+        <w:rPr>
+          <w:rFonts w:cs="Tahoma"/>
+        </w:rPr>
+        <w:t>§</w:t>
+      </w:r>
+      <w:r>
+        <w:t>5 « Conception détaillée ».</w:t>
+      </w:r>
+    </w:p>
+    <w:p>
       <w:pPr>
         <w:pStyle w:val="Titre2"/>
       </w:pPr>
-      <w:bookmarkStart w:id="20" w:name="_Toc377420570"/>
+      <w:bookmarkStart w:id="20" w:name="_Toc377507775"/>
       <w:r>
         <w:t>Données persistantes</w:t>
       </w:r>
@@ -4546,9 +4778,9 @@
           <w:noProof/>
         </w:rPr>
         <w:drawing>
-          <wp:inline distT="0" distB="0" distL="0" distR="0" wp14:anchorId="3F02980D" wp14:editId="61900BAE">
-            <wp:extent cx="7343775" cy="7562850"/>
-            <wp:effectExtent l="0" t="0" r="9525" b="0"/>
+          <wp:inline distT="0" distB="0" distL="0" distR="0" wp14:anchorId="3F02980D" wp14:editId="00DDB500">
+            <wp:extent cx="7343140" cy="7187609"/>
+            <wp:effectExtent l="0" t="0" r="0" b="0"/>
             <wp:docPr id="2" name="Image 2"/>
             <wp:cNvGraphicFramePr>
               <a:graphicFrameLocks xmlns:a="http://schemas.openxmlformats.org/drawingml/2006/main" noChangeAspect="1"/>
@@ -4575,7 +4807,7 @@
                   <pic:spPr>
                     <a:xfrm>
                       <a:off x="0" y="0"/>
-                      <a:ext cx="7343775" cy="7562850"/>
+                      <a:ext cx="7345435" cy="7189855"/>
                     </a:xfrm>
                     <a:prstGeom prst="rect">
                       <a:avLst/>
@@ -4596,24 +4828,14 @@
       <w:r>
         <w:t xml:space="preserve">Figure </w:t>
       </w:r>
-      <w:r>
-        <w:fldChar w:fldCharType="begin"/>
-      </w:r>
-      <w:r>
-        <w:instrText xml:space="preserve"> SEQ Figure \* ARABIC </w:instrText>
-      </w:r>
-      <w:r>
-        <w:fldChar w:fldCharType="separate"/>
-      </w:r>
-      <w:r>
-        <w:rPr>
-          <w:noProof/>
-        </w:rPr>
-        <w:t>1</w:t>
-      </w:r>
-      <w:r>
-        <w:fldChar w:fldCharType="end"/>
-      </w:r>
+      <w:fldSimple w:instr=" SEQ Figure \* ARABIC ">
+        <w:r>
+          <w:rPr>
+            <w:noProof/>
+          </w:rPr>
+          <w:t>1</w:t>
+        </w:r>
+      </w:fldSimple>
       <w:r>
         <w:t xml:space="preserve"> : Modèle Physique de Données</w:t>
       </w:r>
@@ -4622,15 +4844,95 @@
       <w:pPr>
         <w:pStyle w:val="Titre2"/>
       </w:pPr>
+      <w:bookmarkStart w:id="21" w:name="_Toc377507776"/>
       <w:r>
         <w:lastRenderedPageBreak/>
-        <w:t>Données non persistances</w:t>
+        <w:t xml:space="preserve">Données non </w:t>
+      </w:r>
+      <w:r>
+        <w:t>persistant</w:t>
+      </w:r>
+      <w:r>
+        <w:t>es</w:t>
+      </w:r>
+      <w:bookmarkEnd w:id="21"/>
+    </w:p>
+    <w:p>
+      <w:pPr>
+        <w:keepNext/>
+        <w:ind w:left="-1276" w:right="-1277"/>
+      </w:pPr>
+      <w:r>
+        <w:rPr>
+          <w:noProof/>
+        </w:rPr>
+        <w:drawing>
+          <wp:inline distT="0" distB="0" distL="0" distR="0" wp14:anchorId="0E83BEB9" wp14:editId="41E0124D">
+            <wp:extent cx="7336466" cy="5044376"/>
+            <wp:effectExtent l="0" t="0" r="0" b="4445"/>
+            <wp:docPr id="1" name="Image 1"/>
+            <wp:cNvGraphicFramePr>
+              <a:graphicFrameLocks xmlns:a="http://schemas.openxmlformats.org/drawingml/2006/main" noChangeAspect="1"/>
+            </wp:cNvGraphicFramePr>
+            <a:graphic xmlns:a="http://schemas.openxmlformats.org/drawingml/2006/main">
+              <a:graphicData uri="http://schemas.openxmlformats.org/drawingml/2006/picture">
+                <pic:pic xmlns:pic="http://schemas.openxmlformats.org/drawingml/2006/picture">
+                  <pic:nvPicPr>
+                    <pic:cNvPr id="1" name="Classes.png"/>
+                    <pic:cNvPicPr/>
+                  </pic:nvPicPr>
+                  <pic:blipFill>
+                    <a:blip r:embed="rId10">
+                      <a:extLst>
+                        <a:ext uri="{28A0092B-C50C-407E-A947-70E740481C1C}">
+                          <a14:useLocalDpi xmlns:a14="http://schemas.microsoft.com/office/drawing/2010/main" val="0"/>
+                        </a:ext>
+                      </a:extLst>
+                    </a:blip>
+                    <a:stretch>
+                      <a:fillRect/>
+                    </a:stretch>
+                  </pic:blipFill>
+                  <pic:spPr>
+                    <a:xfrm>
+                      <a:off x="0" y="0"/>
+                      <a:ext cx="7339942" cy="5046766"/>
+                    </a:xfrm>
+                    <a:prstGeom prst="rect">
+                      <a:avLst/>
+                    </a:prstGeom>
+                  </pic:spPr>
+                </pic:pic>
+              </a:graphicData>
+            </a:graphic>
+          </wp:inline>
+        </w:drawing>
       </w:r>
     </w:p>
     <w:p>
+      <w:pPr>
+        <w:pStyle w:val="Lgende"/>
+        <w:jc w:val="center"/>
+      </w:pPr>
       <w:r>
-        <w:t>/* Diagramme de classe */</w:t>
+        <w:t xml:space="preserve">Figure </w:t>
       </w:r>
+      <w:fldSimple w:instr=" SEQ Figure \* ARABIC ">
+        <w:r>
+          <w:rPr>
+            <w:noProof/>
+          </w:rPr>
+          <w:t>2</w:t>
+        </w:r>
+      </w:fldSimple>
+      <w:r>
+        <w:t xml:space="preserve"> : Diagramme de classe</w:t>
+      </w:r>
+    </w:p>
+    <w:p>
+      <w:pPr>
+        <w:ind w:left="-1276" w:right="-1277"/>
+      </w:pPr>
     </w:p>
     <w:p>
       <w:pPr>
@@ -4639,7 +4941,7 @@
           <w:lang w:val="fr-FR"/>
         </w:rPr>
       </w:pPr>
-      <w:bookmarkStart w:id="21" w:name="_Toc377420571"/>
+      <w:bookmarkStart w:id="22" w:name="_Toc377507777"/>
       <w:r>
         <w:rPr>
           <w:lang w:val="fr-FR"/>
@@ -4647,17 +4949,17 @@
         <w:lastRenderedPageBreak/>
         <w:t>Décomposition des processus</w:t>
       </w:r>
-      <w:bookmarkEnd w:id="21"/>
+      <w:bookmarkEnd w:id="22"/>
     </w:p>
     <w:p>
       <w:pPr>
         <w:pStyle w:val="Titre2"/>
       </w:pPr>
-      <w:bookmarkStart w:id="22" w:name="_Toc377420572"/>
+      <w:bookmarkStart w:id="23" w:name="_Toc377507778"/>
       <w:r>
         <w:t>Processus d’ajout</w:t>
       </w:r>
-      <w:bookmarkEnd w:id="22"/>
+      <w:bookmarkEnd w:id="23"/>
     </w:p>
     <w:p>
       <w:r>
@@ -4689,7 +4991,7 @@
                     <pic:cNvPicPr/>
                   </pic:nvPicPr>
                   <pic:blipFill>
-                    <a:blip r:embed="rId10">
+                    <a:blip r:embed="rId11">
                       <a:extLst>
                         <a:ext uri="{28A0092B-C50C-407E-A947-70E740481C1C}">
                           <a14:useLocalDpi xmlns:a14="http://schemas.microsoft.com/office/drawing/2010/main" val="0"/>
@@ -4724,24 +5026,14 @@
       <w:r>
         <w:t xml:space="preserve">Figure </w:t>
       </w:r>
-      <w:r>
-        <w:fldChar w:fldCharType="begin"/>
-      </w:r>
-      <w:r>
-        <w:instrText xml:space="preserve"> SEQ Figure \* ARABIC </w:instrText>
-      </w:r>
-      <w:r>
-        <w:fldChar w:fldCharType="separate"/>
-      </w:r>
-      <w:r>
-        <w:rPr>
-          <w:noProof/>
-        </w:rPr>
-        <w:t>2</w:t>
-      </w:r>
-      <w:r>
-        <w:fldChar w:fldCharType="end"/>
-      </w:r>
+      <w:fldSimple w:instr=" SEQ Figure \* ARABIC ">
+        <w:r>
+          <w:rPr>
+            <w:noProof/>
+          </w:rPr>
+          <w:t>3</w:t>
+        </w:r>
+      </w:fldSimple>
       <w:r>
         <w:t xml:space="preserve"> : Diagramme de séquence "Ajout"</w:t>
       </w:r>
@@ -5050,10 +5342,7 @@
               <w:cnfStyle w:val="000000100000" w:firstRow="0" w:lastRow="0" w:firstColumn="0" w:lastColumn="0" w:oddVBand="0" w:evenVBand="0" w:oddHBand="1" w:evenHBand="0" w:firstRowFirstColumn="0" w:firstRowLastColumn="0" w:lastRowFirstColumn="0" w:lastRowLastColumn="0"/>
             </w:pPr>
             <w:r>
-              <w:t xml:space="preserve">Construction d’un objet ObjectClass à partir des informations </w:t>
-            </w:r>
-            <w:r>
-              <w:t>contenues dans les champs de l’IHM</w:t>
+              <w:t>Construction d’un objet ObjectClass à partir des informations contenues dans les champs de l’IHM</w:t>
             </w:r>
           </w:p>
         </w:tc>
@@ -5072,31 +5361,16 @@
           <w:numId w:val="29"/>
         </w:numPr>
       </w:pPr>
-      <w:bookmarkStart w:id="23" w:name="_Toc377420573"/>
+      <w:bookmarkStart w:id="24" w:name="_Toc377507779"/>
       <w:r>
         <w:lastRenderedPageBreak/>
-        <w:t>Processus d</w:t>
+        <w:t>Processus d’édition</w:t>
       </w:r>
-      <w:r>
-        <w:t>’édition</w:t>
-      </w:r>
-      <w:bookmarkEnd w:id="23"/>
+      <w:bookmarkEnd w:id="24"/>
     </w:p>
     <w:p>
       <w:r>
-        <w:t>Tous les processus</w:t>
-      </w:r>
-      <w:r>
-        <w:t xml:space="preserve"> portant sur l’édition </w:t>
-      </w:r>
-      <w:r>
-        <w:t>d’</w:t>
-      </w:r>
-      <w:r>
-        <w:t xml:space="preserve">un </w:t>
-      </w:r>
-      <w:r>
-        <w:t>objet se basent sur le diagramme de séquence suivant :</w:t>
+        <w:t>Tous les processus portant sur l’édition d’un objet se basent sur le diagramme de séquence suivant :</w:t>
       </w:r>
     </w:p>
     <w:p>
@@ -5124,7 +5398,7 @@
                     <pic:cNvPicPr/>
                   </pic:nvPicPr>
                   <pic:blipFill>
-                    <a:blip r:embed="rId11">
+                    <a:blip r:embed="rId12">
                       <a:extLst>
                         <a:ext uri="{28A0092B-C50C-407E-A947-70E740481C1C}">
                           <a14:useLocalDpi xmlns:a14="http://schemas.microsoft.com/office/drawing/2010/main" val="0"/>
@@ -5159,32 +5433,16 @@
       <w:r>
         <w:t xml:space="preserve">Figure </w:t>
       </w:r>
+      <w:fldSimple w:instr=" SEQ Figure \* ARABIC ">
+        <w:r>
+          <w:rPr>
+            <w:noProof/>
+          </w:rPr>
+          <w:t>4</w:t>
+        </w:r>
+      </w:fldSimple>
       <w:r>
-        <w:fldChar w:fldCharType="begin"/>
-      </w:r>
-      <w:r>
-        <w:instrText xml:space="preserve"> SEQ Figure \* ARABIC </w:instrText>
-      </w:r>
-      <w:r>
-        <w:fldChar w:fldCharType="separate"/>
-      </w:r>
-      <w:r>
-        <w:rPr>
-          <w:noProof/>
-        </w:rPr>
-        <w:t>3</w:t>
-      </w:r>
-      <w:r>
-        <w:fldChar w:fldCharType="end"/>
-      </w:r>
-      <w:r>
-        <w:t xml:space="preserve"> : Diagramme de séquence "</w:t>
-      </w:r>
-      <w:r>
-        <w:t>Edition</w:t>
-      </w:r>
-      <w:r>
-        <w:t>"</w:t>
+        <w:t xml:space="preserve"> : Diagramme de séquence "Edition"</w:t>
       </w:r>
     </w:p>
     <w:tbl>
@@ -5325,13 +5583,7 @@
               <w:jc w:val="left"/>
             </w:pPr>
             <w:r>
-              <w:t>confirm</w:t>
-            </w:r>
-            <w:r>
-              <w:t>Edit</w:t>
-            </w:r>
-            <w:r>
-              <w:t>ObjectForm</w:t>
+              <w:t>confirmEditObjectForm</w:t>
             </w:r>
           </w:p>
         </w:tc>
@@ -5359,13 +5611,7 @@
               <w:cnfStyle w:val="000000000000" w:firstRow="0" w:lastRow="0" w:firstColumn="0" w:lastColumn="0" w:oddVBand="0" w:evenVBand="0" w:oddHBand="0" w:evenHBand="0" w:firstRowFirstColumn="0" w:firstRowLastColumn="0" w:lastRowFirstColumn="0" w:lastRowLastColumn="0"/>
             </w:pPr>
             <w:r>
-              <w:t xml:space="preserve">Fonction principale </w:t>
-            </w:r>
-            <w:r>
-              <w:t>d’édition</w:t>
-            </w:r>
-            <w:r>
-              <w:t xml:space="preserve"> d’un objet</w:t>
+              <w:t>Fonction principale d’édition d’un objet</w:t>
             </w:r>
           </w:p>
         </w:tc>
@@ -5384,10 +5630,7 @@
               <w:jc w:val="left"/>
             </w:pPr>
             <w:r>
-              <w:t>edit</w:t>
-            </w:r>
-            <w:r>
-              <w:t>Object</w:t>
+              <w:t>editObject</w:t>
             </w:r>
           </w:p>
         </w:tc>
@@ -5401,13 +5644,7 @@
               <w:cnfStyle w:val="000000100000" w:firstRow="0" w:lastRow="0" w:firstColumn="0" w:lastColumn="0" w:oddVBand="0" w:evenVBand="0" w:oddHBand="1" w:evenHBand="0" w:firstRowFirstColumn="0" w:firstRowLastColumn="0" w:lastRowFirstColumn="0" w:lastRowLastColumn="0"/>
             </w:pPr>
             <w:r>
-              <w:t xml:space="preserve">object: objet à </w:t>
-            </w:r>
-            <w:r>
-              <w:t>éditer</w:t>
-            </w:r>
-            <w:r>
-              <w:t xml:space="preserve"> au format ObjectClass</w:t>
+              <w:t>object: objet à éditer au format ObjectClass</w:t>
             </w:r>
           </w:p>
         </w:tc>
@@ -5421,13 +5658,7 @@
               <w:cnfStyle w:val="000000100000" w:firstRow="0" w:lastRow="0" w:firstColumn="0" w:lastColumn="0" w:oddVBand="0" w:evenVBand="0" w:oddHBand="1" w:evenHBand="0" w:firstRowFirstColumn="0" w:firstRowLastColumn="0" w:lastRowFirstColumn="0" w:lastRowLastColumn="0"/>
             </w:pPr>
             <w:r>
-              <w:t xml:space="preserve">Fonction </w:t>
-            </w:r>
-            <w:r>
-              <w:t>d’édition</w:t>
-            </w:r>
-            <w:r>
-              <w:t xml:space="preserve"> d’un objet dans la base de données (passe d’un format ObjectClass au format requête SQL)</w:t>
+              <w:t>Fonction d’édition d’un objet dans la base de données (passe d’un format ObjectClass au format requête SQL)</w:t>
             </w:r>
           </w:p>
         </w:tc>
@@ -5563,13 +5794,7 @@
               <w:cnfStyle w:val="000000000000" w:firstRow="0" w:lastRow="0" w:firstColumn="0" w:lastColumn="0" w:oddVBand="0" w:evenVBand="0" w:oddHBand="0" w:evenHBand="0" w:firstRowFirstColumn="0" w:firstRowLastColumn="0" w:lastRowFirstColumn="0" w:lastRowLastColumn="0"/>
             </w:pPr>
             <w:r>
-              <w:t xml:space="preserve">Fonction passant une requête </w:t>
-            </w:r>
-            <w:r>
-              <w:t>de récupération</w:t>
-            </w:r>
-            <w:r>
-              <w:t xml:space="preserve"> à la base de données</w:t>
+              <w:t>Fonction passant une requête de récupération à la base de données</w:t>
             </w:r>
           </w:p>
         </w:tc>
@@ -5602,13 +5827,7 @@
               <w:cnfStyle w:val="000000100000" w:firstRow="0" w:lastRow="0" w:firstColumn="0" w:lastColumn="0" w:oddVBand="0" w:evenVBand="0" w:oddHBand="1" w:evenHBand="0" w:firstRowFirstColumn="0" w:firstRowLastColumn="0" w:lastRowFirstColumn="0" w:lastRowLastColumn="0"/>
             </w:pPr>
             <w:r>
-              <w:t xml:space="preserve">object: objet à </w:t>
-            </w:r>
-            <w:r>
-              <w:t>éditer</w:t>
-            </w:r>
-            <w:r>
-              <w:t xml:space="preserve"> au format requête SQL</w:t>
+              <w:t>object: objet à éditer au format requête SQL</w:t>
             </w:r>
           </w:p>
         </w:tc>
@@ -5622,13 +5841,7 @@
               <w:cnfStyle w:val="000000100000" w:firstRow="0" w:lastRow="0" w:firstColumn="0" w:lastColumn="0" w:oddVBand="0" w:evenVBand="0" w:oddHBand="1" w:evenHBand="0" w:firstRowFirstColumn="0" w:firstRowLastColumn="0" w:lastRowFirstColumn="0" w:lastRowLastColumn="0"/>
             </w:pPr>
             <w:r>
-              <w:t>Fonction passant une requête d’</w:t>
-            </w:r>
-            <w:r>
-              <w:t>édition</w:t>
-            </w:r>
-            <w:r>
-              <w:t xml:space="preserve"> à la base de données</w:t>
+              <w:t>Fonction passant une requête d’édition à la base de données</w:t>
             </w:r>
           </w:p>
         </w:tc>
@@ -5647,24 +5860,15 @@
           <w:numId w:val="30"/>
         </w:numPr>
       </w:pPr>
-      <w:bookmarkStart w:id="24" w:name="_Toc377420574"/>
+      <w:bookmarkStart w:id="25" w:name="_Toc377507780"/>
       <w:r>
-        <w:t>Processus d</w:t>
+        <w:t>Processus de suppression</w:t>
       </w:r>
-      <w:r>
-        <w:t>e suppression</w:t>
-      </w:r>
-      <w:bookmarkEnd w:id="24"/>
+      <w:bookmarkEnd w:id="25"/>
     </w:p>
     <w:p>
       <w:r>
-        <w:t xml:space="preserve">Tous les processus portant sur </w:t>
-      </w:r>
-      <w:r>
-        <w:t>la suppression</w:t>
-      </w:r>
-      <w:r>
-        <w:t xml:space="preserve"> d’un objet se basent sur le diagramme de séquence suivant :</w:t>
+        <w:t>Tous les processus portant sur la suppression d’un objet se basent sur le diagramme de séquence suivant :</w:t>
       </w:r>
     </w:p>
     <w:p>
@@ -5692,7 +5896,7 @@
                     <pic:cNvPicPr/>
                   </pic:nvPicPr>
                   <pic:blipFill>
-                    <a:blip r:embed="rId12">
+                    <a:blip r:embed="rId13">
                       <a:extLst>
                         <a:ext uri="{28A0092B-C50C-407E-A947-70E740481C1C}">
                           <a14:useLocalDpi xmlns:a14="http://schemas.microsoft.com/office/drawing/2010/main" val="0"/>
@@ -5727,32 +5931,16 @@
       <w:r>
         <w:t xml:space="preserve">Figure </w:t>
       </w:r>
+      <w:fldSimple w:instr=" SEQ Figure \* ARABIC ">
+        <w:r>
+          <w:rPr>
+            <w:noProof/>
+          </w:rPr>
+          <w:t>5</w:t>
+        </w:r>
+      </w:fldSimple>
       <w:r>
-        <w:fldChar w:fldCharType="begin"/>
-      </w:r>
-      <w:r>
-        <w:instrText xml:space="preserve"> SEQ Figure \* ARABIC </w:instrText>
-      </w:r>
-      <w:r>
-        <w:fldChar w:fldCharType="separate"/>
-      </w:r>
-      <w:r>
-        <w:rPr>
-          <w:noProof/>
-        </w:rPr>
-        <w:t>4</w:t>
-      </w:r>
-      <w:r>
-        <w:fldChar w:fldCharType="end"/>
-      </w:r>
-      <w:r>
-        <w:t xml:space="preserve"> : Diagramme de séquence "</w:t>
-      </w:r>
-      <w:r>
-        <w:t>Suppression</w:t>
-      </w:r>
-      <w:r>
-        <w:t>"</w:t>
+        <w:t xml:space="preserve"> : Diagramme de séquence "Suppression"</w:t>
       </w:r>
     </w:p>
     <w:tbl>
@@ -5849,13 +6037,7 @@
               <w:jc w:val="left"/>
             </w:pPr>
             <w:r>
-              <w:t>confirm</w:t>
-            </w:r>
-            <w:r>
-              <w:t>Delete</w:t>
-            </w:r>
-            <w:r>
-              <w:t>ObjectForm</w:t>
+              <w:t>confirmDeleteObjectForm</w:t>
             </w:r>
           </w:p>
         </w:tc>
@@ -5883,13 +6065,7 @@
               <w:cnfStyle w:val="000000100000" w:firstRow="0" w:lastRow="0" w:firstColumn="0" w:lastColumn="0" w:oddVBand="0" w:evenVBand="0" w:oddHBand="1" w:evenHBand="0" w:firstRowFirstColumn="0" w:firstRowLastColumn="0" w:lastRowFirstColumn="0" w:lastRowLastColumn="0"/>
             </w:pPr>
             <w:r>
-              <w:t xml:space="preserve">Fonction principale </w:t>
-            </w:r>
-            <w:r>
-              <w:t>de suppression</w:t>
-            </w:r>
-            <w:r>
-              <w:t xml:space="preserve"> d’un objet</w:t>
+              <w:t>Fonction principale de suppression d’un objet</w:t>
             </w:r>
           </w:p>
         </w:tc>
@@ -5919,10 +6095,7 @@
               <w:cnfStyle w:val="000000000000" w:firstRow="0" w:lastRow="0" w:firstColumn="0" w:lastColumn="0" w:oddVBand="0" w:evenVBand="0" w:oddHBand="0" w:evenHBand="0" w:firstRowFirstColumn="0" w:firstRowLastColumn="0" w:lastRowFirstColumn="0" w:lastRowLastColumn="0"/>
             </w:pPr>
             <w:r>
-              <w:t>id: identifiant d’objet</w:t>
-            </w:r>
-            <w:r>
-              <w:t xml:space="preserve"> à supprimer</w:t>
+              <w:t>id: identifiant d’objet à supprimer</w:t>
             </w:r>
           </w:p>
         </w:tc>
@@ -5936,13 +6109,7 @@
               <w:cnfStyle w:val="000000000000" w:firstRow="0" w:lastRow="0" w:firstColumn="0" w:lastColumn="0" w:oddVBand="0" w:evenVBand="0" w:oddHBand="0" w:evenHBand="0" w:firstRowFirstColumn="0" w:firstRowLastColumn="0" w:lastRowFirstColumn="0" w:lastRowLastColumn="0"/>
             </w:pPr>
             <w:r>
-              <w:t xml:space="preserve">Fonction passant une requête de </w:t>
-            </w:r>
-            <w:r>
-              <w:t>suppression</w:t>
-            </w:r>
-            <w:r>
-              <w:t xml:space="preserve"> à la base de données</w:t>
+              <w:t>Fonction passant une requête de suppression à la base de données</w:t>
             </w:r>
           </w:p>
         </w:tc>
@@ -5962,10 +6129,7 @@
             </w:pPr>
             <w:r>
               <w:lastRenderedPageBreak/>
-              <w:t>delete</w:t>
-            </w:r>
-            <w:r>
-              <w:t>Object</w:t>
+              <w:t>deleteObject</w:t>
             </w:r>
           </w:p>
         </w:tc>
@@ -5979,10 +6143,7 @@
               <w:cnfStyle w:val="000000100000" w:firstRow="0" w:lastRow="0" w:firstColumn="0" w:lastColumn="0" w:oddVBand="0" w:evenVBand="0" w:oddHBand="1" w:evenHBand="0" w:firstRowFirstColumn="0" w:firstRowLastColumn="0" w:lastRowFirstColumn="0" w:lastRowLastColumn="0"/>
             </w:pPr>
             <w:r>
-              <w:t>id: identifiant d’objet</w:t>
-            </w:r>
-            <w:r>
-              <w:t xml:space="preserve"> à supprimer</w:t>
+              <w:t>id: identifiant d’objet à supprimer</w:t>
             </w:r>
           </w:p>
         </w:tc>
@@ -5996,13 +6157,7 @@
               <w:cnfStyle w:val="000000100000" w:firstRow="0" w:lastRow="0" w:firstColumn="0" w:lastColumn="0" w:oddVBand="0" w:evenVBand="0" w:oddHBand="1" w:evenHBand="0" w:firstRowFirstColumn="0" w:firstRowLastColumn="0" w:lastRowFirstColumn="0" w:lastRowLastColumn="0"/>
             </w:pPr>
             <w:r>
-              <w:t xml:space="preserve">Fonction </w:t>
-            </w:r>
-            <w:r>
-              <w:t>de suppression</w:t>
-            </w:r>
-            <w:r>
-              <w:t xml:space="preserve"> d’un objet dans la base de données (passe d’un format ObjectClass au format requête SQL)</w:t>
+              <w:t>Fonction de suppression d’un objet dans la base de données (passe d’un format ObjectClass au format requête SQL)</w:t>
             </w:r>
           </w:p>
         </w:tc>
@@ -6116,6 +6271,7 @@
           <w:lang w:val="fr-FR"/>
         </w:rPr>
       </w:pPr>
+      <w:bookmarkStart w:id="26" w:name="_Toc377507781"/>
       <w:r>
         <w:rPr>
           <w:lang w:val="fr-FR"/>
@@ -6123,14 +6279,17 @@
         <w:lastRenderedPageBreak/>
         <w:t>Conception détaillée</w:t>
       </w:r>
+      <w:bookmarkEnd w:id="26"/>
     </w:p>
     <w:p>
       <w:pPr>
         <w:pStyle w:val="Titre2"/>
       </w:pPr>
+      <w:bookmarkStart w:id="27" w:name="_Toc377507782"/>
       <w:r>
         <w:t>Processus détaillés</w:t>
       </w:r>
+      <w:bookmarkEnd w:id="27"/>
     </w:p>
     <w:p>
       <w:r>
@@ -6152,12 +6311,14 @@
           <w:lang w:val="en-US"/>
         </w:rPr>
       </w:pPr>
+      <w:bookmarkStart w:id="28" w:name="_Toc377507783"/>
       <w:r>
         <w:rPr>
           <w:lang w:val="en-US"/>
         </w:rPr>
         <w:t>Données détaillées</w:t>
       </w:r>
+      <w:bookmarkEnd w:id="28"/>
     </w:p>
     <w:p>
       <w:pPr>
@@ -6166,14 +6327,14 @@
           <w:lang w:val="en-US"/>
         </w:rPr>
       </w:pPr>
-      <w:bookmarkStart w:id="25" w:name="_Toc377420578"/>
+      <w:bookmarkStart w:id="29" w:name="_Toc377507784"/>
       <w:r>
         <w:rPr>
           <w:lang w:val="en-US"/>
         </w:rPr>
         <w:t>Données persistantes</w:t>
       </w:r>
-      <w:bookmarkEnd w:id="25"/>
+      <w:bookmarkEnd w:id="29"/>
     </w:p>
     <w:p>
       <w:pPr>
@@ -11513,15 +11674,7 @@
                 <w:sz w:val="18"/>
                 <w:szCs w:val="18"/>
               </w:rPr>
-              <w:t>vol_</w:t>
-            </w:r>
-            <w:r>
-              <w:rPr>
-                <w:rFonts w:ascii="Arial" w:hAnsi="Arial" w:cs="Arial"/>
-                <w:sz w:val="18"/>
-                <w:szCs w:val="18"/>
-              </w:rPr>
-              <w:t>date</w:t>
+              <w:t>vol_date</w:t>
             </w:r>
           </w:p>
         </w:tc>
@@ -11589,15 +11742,7 @@
                 <w:sz w:val="18"/>
                 <w:szCs w:val="18"/>
               </w:rPr>
-              <w:t>vol_</w:t>
-            </w:r>
-            <w:r>
-              <w:rPr>
-                <w:rFonts w:ascii="Arial" w:hAnsi="Arial" w:cs="Arial"/>
-                <w:sz w:val="18"/>
-                <w:szCs w:val="18"/>
-              </w:rPr>
-              <w:t>lieu</w:t>
+              <w:t>vol_lieu</w:t>
             </w:r>
           </w:p>
         </w:tc>
@@ -11665,15 +11810,7 @@
                 <w:sz w:val="18"/>
                 <w:szCs w:val="18"/>
               </w:rPr>
-              <w:t>vol_</w:t>
-            </w:r>
-            <w:r>
-              <w:rPr>
-                <w:rFonts w:ascii="Arial" w:hAnsi="Arial" w:cs="Arial"/>
-                <w:sz w:val="18"/>
-                <w:szCs w:val="18"/>
-              </w:rPr>
-              <w:t>resolu</w:t>
+              <w:t>vol_resolu</w:t>
             </w:r>
           </w:p>
         </w:tc>
@@ -11758,15 +11895,7 @@
                 <w:sz w:val="18"/>
                 <w:szCs w:val="18"/>
               </w:rPr>
-              <w:t>vol_</w:t>
-            </w:r>
-            <w:r>
-              <w:rPr>
-                <w:rFonts w:ascii="Arial" w:hAnsi="Arial" w:cs="Arial"/>
-                <w:sz w:val="18"/>
-                <w:szCs w:val="18"/>
-              </w:rPr>
-              <w:t>autre</w:t>
+              <w:t>vol_autre</w:t>
             </w:r>
           </w:p>
         </w:tc>
@@ -11816,35 +11945,3454 @@
         </w:tc>
       </w:tr>
     </w:tbl>
-    <w:p/>
     <w:p>
       <w:pPr>
         <w:pStyle w:val="Titre3"/>
       </w:pPr>
+      <w:bookmarkStart w:id="30" w:name="_Toc377507785"/>
       <w:r>
         <w:t>Données non persistantes</w:t>
       </w:r>
+      <w:bookmarkEnd w:id="30"/>
     </w:p>
     <w:p>
       <w:pPr>
         <w:pStyle w:val="Titre4"/>
       </w:pPr>
       <w:r>
-        <w:t>Classe « class »</w:t>
+        <w:t>Classe</w:t>
+      </w:r>
+      <w:r>
+        <w:t xml:space="preserve"> « </w:t>
+      </w:r>
+      <w:r>
+        <w:t>Ecole</w:t>
+      </w:r>
+      <w:r>
+        <w:t> »</w:t>
       </w:r>
     </w:p>
+    <w:tbl>
+      <w:tblPr>
+        <w:tblStyle w:val="Grilledutableau"/>
+        <w:tblW w:w="5000" w:type="pct"/>
+        <w:tblLook w:val="04A0" w:firstRow="1" w:lastRow="0" w:firstColumn="1" w:lastColumn="0" w:noHBand="0" w:noVBand="1"/>
+      </w:tblPr>
+      <w:tblGrid>
+        <w:gridCol w:w="2265"/>
+        <w:gridCol w:w="2265"/>
+        <w:gridCol w:w="4531"/>
+      </w:tblGrid>
+      <w:tr>
+        <w:tc>
+          <w:tcPr>
+            <w:tcW w:w="1250" w:type="pct"/>
+          </w:tcPr>
+          <w:p>
+            <w:pPr>
+              <w:rPr>
+                <w:rFonts w:ascii="Arial" w:hAnsi="Arial" w:cs="Arial"/>
+                <w:b/>
+                <w:sz w:val="18"/>
+                <w:szCs w:val="18"/>
+              </w:rPr>
+            </w:pPr>
+            <w:r>
+              <w:rPr>
+                <w:rFonts w:ascii="Arial" w:hAnsi="Arial" w:cs="Arial"/>
+                <w:b/>
+                <w:sz w:val="18"/>
+                <w:szCs w:val="18"/>
+              </w:rPr>
+              <w:t>Attributs</w:t>
+            </w:r>
+          </w:p>
+        </w:tc>
+        <w:tc>
+          <w:tcPr>
+            <w:tcW w:w="1250" w:type="pct"/>
+          </w:tcPr>
+          <w:p>
+            <w:pPr>
+              <w:rPr>
+                <w:rFonts w:ascii="Arial" w:hAnsi="Arial" w:cs="Arial"/>
+                <w:b/>
+                <w:sz w:val="18"/>
+                <w:szCs w:val="18"/>
+              </w:rPr>
+            </w:pPr>
+            <w:r>
+              <w:rPr>
+                <w:rFonts w:ascii="Arial" w:hAnsi="Arial" w:cs="Arial"/>
+                <w:b/>
+                <w:sz w:val="18"/>
+                <w:szCs w:val="18"/>
+              </w:rPr>
+              <w:t>Type</w:t>
+            </w:r>
+          </w:p>
+        </w:tc>
+        <w:tc>
+          <w:tcPr>
+            <w:tcW w:w="2500" w:type="pct"/>
+          </w:tcPr>
+          <w:p>
+            <w:pPr>
+              <w:rPr>
+                <w:rFonts w:ascii="Arial" w:hAnsi="Arial" w:cs="Arial"/>
+                <w:b/>
+                <w:sz w:val="18"/>
+                <w:szCs w:val="18"/>
+              </w:rPr>
+            </w:pPr>
+            <w:r>
+              <w:rPr>
+                <w:rFonts w:ascii="Arial" w:hAnsi="Arial" w:cs="Arial"/>
+                <w:b/>
+                <w:sz w:val="18"/>
+                <w:szCs w:val="18"/>
+              </w:rPr>
+              <w:t>Description</w:t>
+            </w:r>
+          </w:p>
+        </w:tc>
+      </w:tr>
+      <w:tr>
+        <w:tc>
+          <w:tcPr>
+            <w:tcW w:w="1250" w:type="pct"/>
+          </w:tcPr>
+          <w:p>
+            <w:pPr>
+              <w:rPr>
+                <w:rFonts w:ascii="Arial" w:hAnsi="Arial" w:cs="Arial"/>
+                <w:sz w:val="18"/>
+                <w:szCs w:val="18"/>
+              </w:rPr>
+            </w:pPr>
+            <w:r>
+              <w:rPr>
+                <w:rFonts w:ascii="Arial" w:hAnsi="Arial" w:cs="Arial"/>
+                <w:sz w:val="18"/>
+                <w:szCs w:val="18"/>
+              </w:rPr>
+              <w:t>ecoleValeur</w:t>
+            </w:r>
+          </w:p>
+        </w:tc>
+        <w:tc>
+          <w:tcPr>
+            <w:tcW w:w="1250" w:type="pct"/>
+          </w:tcPr>
+          <w:p>
+            <w:pPr>
+              <w:rPr>
+                <w:rFonts w:ascii="Arial" w:hAnsi="Arial" w:cs="Arial"/>
+                <w:sz w:val="18"/>
+                <w:szCs w:val="18"/>
+              </w:rPr>
+            </w:pPr>
+            <w:r>
+              <w:rPr>
+                <w:rFonts w:ascii="Arial" w:hAnsi="Arial" w:cs="Arial"/>
+                <w:sz w:val="18"/>
+                <w:szCs w:val="18"/>
+              </w:rPr>
+              <w:t>String</w:t>
+            </w:r>
+          </w:p>
+        </w:tc>
+        <w:tc>
+          <w:tcPr>
+            <w:tcW w:w="2500" w:type="pct"/>
+          </w:tcPr>
+          <w:p>
+            <w:pPr>
+              <w:rPr>
+                <w:rFonts w:ascii="Arial" w:hAnsi="Arial" w:cs="Arial"/>
+                <w:sz w:val="18"/>
+                <w:szCs w:val="18"/>
+              </w:rPr>
+            </w:pPr>
+            <w:r>
+              <w:rPr>
+                <w:rFonts w:ascii="Arial" w:hAnsi="Arial" w:cs="Arial"/>
+                <w:sz w:val="18"/>
+                <w:szCs w:val="18"/>
+              </w:rPr>
+              <w:t>Nom de l’école d’art</w:t>
+            </w:r>
+          </w:p>
+        </w:tc>
+      </w:tr>
+    </w:tbl>
     <w:p>
+      <w:pPr>
+        <w:pStyle w:val="Titre4"/>
+      </w:pPr>
       <w:r>
-        <w:t>/* Description de la classe</w:t>
+        <w:lastRenderedPageBreak/>
+        <w:t>Classe</w:t>
       </w:r>
-      <w:bookmarkStart w:id="26" w:name="_GoBack"/>
-      <w:bookmarkEnd w:id="26"/>
       <w:r>
-        <w:t xml:space="preserve"> */</w:t>
+        <w:t xml:space="preserve"> « Epoque »</w:t>
       </w:r>
     </w:p>
+    <w:tbl>
+      <w:tblPr>
+        <w:tblStyle w:val="Grilledutableau"/>
+        <w:tblW w:w="5000" w:type="pct"/>
+        <w:tblLook w:val="04A0" w:firstRow="1" w:lastRow="0" w:firstColumn="1" w:lastColumn="0" w:noHBand="0" w:noVBand="1"/>
+      </w:tblPr>
+      <w:tblGrid>
+        <w:gridCol w:w="2265"/>
+        <w:gridCol w:w="2265"/>
+        <w:gridCol w:w="4531"/>
+      </w:tblGrid>
+      <w:tr>
+        <w:tc>
+          <w:tcPr>
+            <w:tcW w:w="1250" w:type="pct"/>
+          </w:tcPr>
+          <w:p>
+            <w:pPr>
+              <w:rPr>
+                <w:rFonts w:ascii="Arial" w:hAnsi="Arial" w:cs="Arial"/>
+                <w:b/>
+                <w:sz w:val="18"/>
+                <w:szCs w:val="18"/>
+              </w:rPr>
+            </w:pPr>
+            <w:r>
+              <w:rPr>
+                <w:rFonts w:ascii="Arial" w:hAnsi="Arial" w:cs="Arial"/>
+                <w:b/>
+                <w:sz w:val="18"/>
+                <w:szCs w:val="18"/>
+              </w:rPr>
+              <w:t>Attributs</w:t>
+            </w:r>
+          </w:p>
+        </w:tc>
+        <w:tc>
+          <w:tcPr>
+            <w:tcW w:w="1250" w:type="pct"/>
+          </w:tcPr>
+          <w:p>
+            <w:pPr>
+              <w:rPr>
+                <w:rFonts w:ascii="Arial" w:hAnsi="Arial" w:cs="Arial"/>
+                <w:b/>
+                <w:sz w:val="18"/>
+                <w:szCs w:val="18"/>
+              </w:rPr>
+            </w:pPr>
+            <w:r>
+              <w:rPr>
+                <w:rFonts w:ascii="Arial" w:hAnsi="Arial" w:cs="Arial"/>
+                <w:b/>
+                <w:sz w:val="18"/>
+                <w:szCs w:val="18"/>
+              </w:rPr>
+              <w:t>Type</w:t>
+            </w:r>
+          </w:p>
+        </w:tc>
+        <w:tc>
+          <w:tcPr>
+            <w:tcW w:w="2500" w:type="pct"/>
+          </w:tcPr>
+          <w:p>
+            <w:pPr>
+              <w:rPr>
+                <w:rFonts w:ascii="Arial" w:hAnsi="Arial" w:cs="Arial"/>
+                <w:b/>
+                <w:sz w:val="18"/>
+                <w:szCs w:val="18"/>
+              </w:rPr>
+            </w:pPr>
+            <w:r>
+              <w:rPr>
+                <w:rFonts w:ascii="Arial" w:hAnsi="Arial" w:cs="Arial"/>
+                <w:b/>
+                <w:sz w:val="18"/>
+                <w:szCs w:val="18"/>
+              </w:rPr>
+              <w:t>Description</w:t>
+            </w:r>
+          </w:p>
+        </w:tc>
+      </w:tr>
+      <w:tr>
+        <w:tc>
+          <w:tcPr>
+            <w:tcW w:w="1250" w:type="pct"/>
+          </w:tcPr>
+          <w:p>
+            <w:pPr>
+              <w:rPr>
+                <w:rFonts w:ascii="Arial" w:hAnsi="Arial" w:cs="Arial"/>
+                <w:sz w:val="18"/>
+                <w:szCs w:val="18"/>
+              </w:rPr>
+            </w:pPr>
+            <w:r>
+              <w:rPr>
+                <w:rFonts w:ascii="Arial" w:hAnsi="Arial" w:cs="Arial"/>
+                <w:sz w:val="18"/>
+                <w:szCs w:val="18"/>
+              </w:rPr>
+              <w:t>epouqeValeur</w:t>
+            </w:r>
+          </w:p>
+        </w:tc>
+        <w:tc>
+          <w:tcPr>
+            <w:tcW w:w="1250" w:type="pct"/>
+          </w:tcPr>
+          <w:p>
+            <w:pPr>
+              <w:rPr>
+                <w:rFonts w:ascii="Arial" w:hAnsi="Arial" w:cs="Arial"/>
+                <w:sz w:val="18"/>
+                <w:szCs w:val="18"/>
+              </w:rPr>
+            </w:pPr>
+            <w:r>
+              <w:rPr>
+                <w:rFonts w:ascii="Arial" w:hAnsi="Arial" w:cs="Arial"/>
+                <w:sz w:val="18"/>
+                <w:szCs w:val="18"/>
+              </w:rPr>
+              <w:t>String</w:t>
+            </w:r>
+          </w:p>
+        </w:tc>
+        <w:tc>
+          <w:tcPr>
+            <w:tcW w:w="2500" w:type="pct"/>
+          </w:tcPr>
+          <w:p>
+            <w:pPr>
+              <w:rPr>
+                <w:rFonts w:ascii="Arial" w:hAnsi="Arial" w:cs="Arial"/>
+                <w:sz w:val="18"/>
+                <w:szCs w:val="18"/>
+              </w:rPr>
+            </w:pPr>
+            <w:r>
+              <w:rPr>
+                <w:rFonts w:ascii="Arial" w:hAnsi="Arial" w:cs="Arial"/>
+                <w:sz w:val="18"/>
+                <w:szCs w:val="18"/>
+              </w:rPr>
+              <w:t>Nom de l’époque</w:t>
+            </w:r>
+          </w:p>
+        </w:tc>
+      </w:tr>
+    </w:tbl>
+    <w:p>
+      <w:pPr>
+        <w:pStyle w:val="Titre4"/>
+      </w:pPr>
+      <w:r>
+        <w:t>Classe</w:t>
+      </w:r>
+      <w:r>
+        <w:t xml:space="preserve"> « Escroc »</w:t>
+      </w:r>
+    </w:p>
+    <w:tbl>
+      <w:tblPr>
+        <w:tblStyle w:val="Grilledutableau"/>
+        <w:tblW w:w="5000" w:type="pct"/>
+        <w:tblLook w:val="04A0" w:firstRow="1" w:lastRow="0" w:firstColumn="1" w:lastColumn="0" w:noHBand="0" w:noVBand="1"/>
+      </w:tblPr>
+      <w:tblGrid>
+        <w:gridCol w:w="2265"/>
+        <w:gridCol w:w="2265"/>
+        <w:gridCol w:w="4531"/>
+      </w:tblGrid>
+      <w:tr>
+        <w:tc>
+          <w:tcPr>
+            <w:tcW w:w="1250" w:type="pct"/>
+          </w:tcPr>
+          <w:p>
+            <w:pPr>
+              <w:rPr>
+                <w:rFonts w:ascii="Arial" w:hAnsi="Arial" w:cs="Arial"/>
+                <w:b/>
+                <w:sz w:val="18"/>
+                <w:szCs w:val="18"/>
+              </w:rPr>
+            </w:pPr>
+            <w:r>
+              <w:rPr>
+                <w:rFonts w:ascii="Arial" w:hAnsi="Arial" w:cs="Arial"/>
+                <w:b/>
+                <w:sz w:val="18"/>
+                <w:szCs w:val="18"/>
+              </w:rPr>
+              <w:t>Attributs</w:t>
+            </w:r>
+          </w:p>
+        </w:tc>
+        <w:tc>
+          <w:tcPr>
+            <w:tcW w:w="1250" w:type="pct"/>
+          </w:tcPr>
+          <w:p>
+            <w:pPr>
+              <w:rPr>
+                <w:rFonts w:ascii="Arial" w:hAnsi="Arial" w:cs="Arial"/>
+                <w:b/>
+                <w:sz w:val="18"/>
+                <w:szCs w:val="18"/>
+              </w:rPr>
+            </w:pPr>
+            <w:r>
+              <w:rPr>
+                <w:rFonts w:ascii="Arial" w:hAnsi="Arial" w:cs="Arial"/>
+                <w:b/>
+                <w:sz w:val="18"/>
+                <w:szCs w:val="18"/>
+              </w:rPr>
+              <w:t>Type</w:t>
+            </w:r>
+          </w:p>
+        </w:tc>
+        <w:tc>
+          <w:tcPr>
+            <w:tcW w:w="2500" w:type="pct"/>
+          </w:tcPr>
+          <w:p>
+            <w:pPr>
+              <w:rPr>
+                <w:rFonts w:ascii="Arial" w:hAnsi="Arial" w:cs="Arial"/>
+                <w:b/>
+                <w:sz w:val="18"/>
+                <w:szCs w:val="18"/>
+              </w:rPr>
+            </w:pPr>
+            <w:r>
+              <w:rPr>
+                <w:rFonts w:ascii="Arial" w:hAnsi="Arial" w:cs="Arial"/>
+                <w:b/>
+                <w:sz w:val="18"/>
+                <w:szCs w:val="18"/>
+              </w:rPr>
+              <w:t>Description</w:t>
+            </w:r>
+          </w:p>
+        </w:tc>
+      </w:tr>
+      <w:tr>
+        <w:tc>
+          <w:tcPr>
+            <w:tcW w:w="1250" w:type="pct"/>
+          </w:tcPr>
+          <w:p>
+            <w:pPr>
+              <w:rPr>
+                <w:rFonts w:ascii="Arial" w:hAnsi="Arial" w:cs="Arial"/>
+                <w:sz w:val="18"/>
+                <w:szCs w:val="18"/>
+              </w:rPr>
+            </w:pPr>
+            <w:r>
+              <w:rPr>
+                <w:rFonts w:ascii="Arial" w:hAnsi="Arial" w:cs="Arial"/>
+                <w:sz w:val="18"/>
+                <w:szCs w:val="18"/>
+              </w:rPr>
+              <w:t>escroc</w:t>
+            </w:r>
+            <w:r>
+              <w:rPr>
+                <w:rFonts w:ascii="Arial" w:hAnsi="Arial" w:cs="Arial"/>
+                <w:sz w:val="18"/>
+                <w:szCs w:val="18"/>
+              </w:rPr>
+              <w:t>Nom</w:t>
+            </w:r>
+          </w:p>
+        </w:tc>
+        <w:tc>
+          <w:tcPr>
+            <w:tcW w:w="1250" w:type="pct"/>
+          </w:tcPr>
+          <w:p>
+            <w:pPr>
+              <w:rPr>
+                <w:rFonts w:ascii="Arial" w:hAnsi="Arial" w:cs="Arial"/>
+                <w:sz w:val="18"/>
+                <w:szCs w:val="18"/>
+              </w:rPr>
+            </w:pPr>
+            <w:r>
+              <w:rPr>
+                <w:rFonts w:ascii="Arial" w:hAnsi="Arial" w:cs="Arial"/>
+                <w:sz w:val="18"/>
+                <w:szCs w:val="18"/>
+              </w:rPr>
+              <w:t>String</w:t>
+            </w:r>
+          </w:p>
+        </w:tc>
+        <w:tc>
+          <w:tcPr>
+            <w:tcW w:w="2500" w:type="pct"/>
+          </w:tcPr>
+          <w:p>
+            <w:pPr>
+              <w:rPr>
+                <w:rFonts w:ascii="Arial" w:hAnsi="Arial" w:cs="Arial"/>
+                <w:sz w:val="18"/>
+                <w:szCs w:val="18"/>
+              </w:rPr>
+            </w:pPr>
+            <w:r>
+              <w:rPr>
+                <w:rFonts w:ascii="Arial" w:hAnsi="Arial" w:cs="Arial"/>
+                <w:sz w:val="18"/>
+                <w:szCs w:val="18"/>
+              </w:rPr>
+              <w:t>Nom de famille de l’escroc</w:t>
+            </w:r>
+          </w:p>
+        </w:tc>
+      </w:tr>
+      <w:tr>
+        <w:tc>
+          <w:tcPr>
+            <w:tcW w:w="1250" w:type="pct"/>
+          </w:tcPr>
+          <w:p>
+            <w:pPr>
+              <w:rPr>
+                <w:rFonts w:ascii="Arial" w:hAnsi="Arial" w:cs="Arial"/>
+                <w:sz w:val="18"/>
+                <w:szCs w:val="18"/>
+              </w:rPr>
+            </w:pPr>
+            <w:r>
+              <w:rPr>
+                <w:rFonts w:ascii="Arial" w:hAnsi="Arial" w:cs="Arial"/>
+                <w:sz w:val="18"/>
+                <w:szCs w:val="18"/>
+              </w:rPr>
+              <w:t>escrocP</w:t>
+            </w:r>
+            <w:r>
+              <w:rPr>
+                <w:rFonts w:ascii="Arial" w:hAnsi="Arial" w:cs="Arial"/>
+                <w:sz w:val="18"/>
+                <w:szCs w:val="18"/>
+              </w:rPr>
+              <w:t>renom</w:t>
+            </w:r>
+          </w:p>
+        </w:tc>
+        <w:tc>
+          <w:tcPr>
+            <w:tcW w:w="1250" w:type="pct"/>
+          </w:tcPr>
+          <w:p>
+            <w:pPr>
+              <w:rPr>
+                <w:rFonts w:ascii="Arial" w:hAnsi="Arial" w:cs="Arial"/>
+                <w:sz w:val="18"/>
+                <w:szCs w:val="18"/>
+              </w:rPr>
+            </w:pPr>
+            <w:r>
+              <w:rPr>
+                <w:rFonts w:ascii="Arial" w:hAnsi="Arial" w:cs="Arial"/>
+                <w:sz w:val="18"/>
+                <w:szCs w:val="18"/>
+              </w:rPr>
+              <w:t>String</w:t>
+            </w:r>
+          </w:p>
+        </w:tc>
+        <w:tc>
+          <w:tcPr>
+            <w:tcW w:w="2500" w:type="pct"/>
+          </w:tcPr>
+          <w:p>
+            <w:pPr>
+              <w:rPr>
+                <w:rFonts w:ascii="Arial" w:hAnsi="Arial" w:cs="Arial"/>
+                <w:sz w:val="18"/>
+                <w:szCs w:val="18"/>
+              </w:rPr>
+            </w:pPr>
+            <w:r>
+              <w:rPr>
+                <w:rFonts w:ascii="Arial" w:hAnsi="Arial" w:cs="Arial"/>
+                <w:sz w:val="18"/>
+                <w:szCs w:val="18"/>
+              </w:rPr>
+              <w:t>Prénom de l’escroc</w:t>
+            </w:r>
+          </w:p>
+        </w:tc>
+      </w:tr>
+      <w:tr>
+        <w:tc>
+          <w:tcPr>
+            <w:tcW w:w="1250" w:type="pct"/>
+          </w:tcPr>
+          <w:p>
+            <w:pPr>
+              <w:rPr>
+                <w:rFonts w:ascii="Arial" w:hAnsi="Arial" w:cs="Arial"/>
+                <w:sz w:val="18"/>
+                <w:szCs w:val="18"/>
+              </w:rPr>
+            </w:pPr>
+            <w:r>
+              <w:rPr>
+                <w:rFonts w:ascii="Arial" w:hAnsi="Arial" w:cs="Arial"/>
+                <w:sz w:val="18"/>
+                <w:szCs w:val="18"/>
+              </w:rPr>
+              <w:t>escrocP</w:t>
+            </w:r>
+            <w:r>
+              <w:rPr>
+                <w:rFonts w:ascii="Arial" w:hAnsi="Arial" w:cs="Arial"/>
+                <w:sz w:val="18"/>
+                <w:szCs w:val="18"/>
+              </w:rPr>
+              <w:t>hoto</w:t>
+            </w:r>
+          </w:p>
+        </w:tc>
+        <w:tc>
+          <w:tcPr>
+            <w:tcW w:w="1250" w:type="pct"/>
+          </w:tcPr>
+          <w:p>
+            <w:pPr>
+              <w:rPr>
+                <w:rFonts w:ascii="Arial" w:hAnsi="Arial" w:cs="Arial"/>
+                <w:sz w:val="18"/>
+                <w:szCs w:val="18"/>
+              </w:rPr>
+            </w:pPr>
+            <w:r>
+              <w:rPr>
+                <w:rFonts w:ascii="Arial" w:hAnsi="Arial" w:cs="Arial"/>
+                <w:sz w:val="18"/>
+                <w:szCs w:val="18"/>
+              </w:rPr>
+              <w:t>String</w:t>
+            </w:r>
+          </w:p>
+        </w:tc>
+        <w:tc>
+          <w:tcPr>
+            <w:tcW w:w="2500" w:type="pct"/>
+          </w:tcPr>
+          <w:p>
+            <w:pPr>
+              <w:rPr>
+                <w:rFonts w:ascii="Arial" w:hAnsi="Arial" w:cs="Arial"/>
+                <w:sz w:val="18"/>
+                <w:szCs w:val="18"/>
+              </w:rPr>
+            </w:pPr>
+            <w:r>
+              <w:rPr>
+                <w:rFonts w:ascii="Arial" w:hAnsi="Arial" w:cs="Arial"/>
+                <w:sz w:val="18"/>
+                <w:szCs w:val="18"/>
+              </w:rPr>
+              <w:t>Adresse où se trouve la photographie permettant l’identification de l’escroc</w:t>
+            </w:r>
+          </w:p>
+        </w:tc>
+      </w:tr>
+      <w:tr>
+        <w:tc>
+          <w:tcPr>
+            <w:tcW w:w="1250" w:type="pct"/>
+          </w:tcPr>
+          <w:p>
+            <w:pPr>
+              <w:rPr>
+                <w:rFonts w:ascii="Arial" w:hAnsi="Arial" w:cs="Arial"/>
+                <w:sz w:val="18"/>
+                <w:szCs w:val="18"/>
+              </w:rPr>
+            </w:pPr>
+            <w:r>
+              <w:rPr>
+                <w:rFonts w:ascii="Arial" w:hAnsi="Arial" w:cs="Arial"/>
+                <w:sz w:val="18"/>
+                <w:szCs w:val="18"/>
+              </w:rPr>
+              <w:t>escrocD</w:t>
+            </w:r>
+            <w:r>
+              <w:rPr>
+                <w:rFonts w:ascii="Arial" w:hAnsi="Arial" w:cs="Arial"/>
+                <w:sz w:val="18"/>
+                <w:szCs w:val="18"/>
+              </w:rPr>
+              <w:t>atenaissance</w:t>
+            </w:r>
+          </w:p>
+        </w:tc>
+        <w:tc>
+          <w:tcPr>
+            <w:tcW w:w="1250" w:type="pct"/>
+          </w:tcPr>
+          <w:p>
+            <w:pPr>
+              <w:rPr>
+                <w:rFonts w:ascii="Arial" w:hAnsi="Arial" w:cs="Arial"/>
+                <w:sz w:val="18"/>
+                <w:szCs w:val="18"/>
+              </w:rPr>
+            </w:pPr>
+            <w:r>
+              <w:rPr>
+                <w:rFonts w:ascii="Arial" w:hAnsi="Arial" w:cs="Arial"/>
+                <w:sz w:val="18"/>
+                <w:szCs w:val="18"/>
+              </w:rPr>
+              <w:t>Date</w:t>
+            </w:r>
+          </w:p>
+        </w:tc>
+        <w:tc>
+          <w:tcPr>
+            <w:tcW w:w="2500" w:type="pct"/>
+          </w:tcPr>
+          <w:p>
+            <w:pPr>
+              <w:rPr>
+                <w:rFonts w:ascii="Arial" w:hAnsi="Arial" w:cs="Arial"/>
+                <w:sz w:val="18"/>
+                <w:szCs w:val="18"/>
+              </w:rPr>
+            </w:pPr>
+            <w:r>
+              <w:rPr>
+                <w:rFonts w:ascii="Arial" w:hAnsi="Arial" w:cs="Arial"/>
+                <w:sz w:val="18"/>
+                <w:szCs w:val="18"/>
+              </w:rPr>
+              <w:t>Date de naissance de l’escroc</w:t>
+            </w:r>
+          </w:p>
+        </w:tc>
+      </w:tr>
+      <w:tr>
+        <w:tc>
+          <w:tcPr>
+            <w:tcW w:w="1250" w:type="pct"/>
+          </w:tcPr>
+          <w:p>
+            <w:pPr>
+              <w:rPr>
+                <w:rFonts w:ascii="Arial" w:hAnsi="Arial" w:cs="Arial"/>
+                <w:sz w:val="18"/>
+                <w:szCs w:val="18"/>
+              </w:rPr>
+            </w:pPr>
+            <w:r>
+              <w:rPr>
+                <w:rFonts w:ascii="Arial" w:hAnsi="Arial" w:cs="Arial"/>
+                <w:sz w:val="18"/>
+                <w:szCs w:val="18"/>
+              </w:rPr>
+              <w:t>escrocS</w:t>
+            </w:r>
+            <w:r>
+              <w:rPr>
+                <w:rFonts w:ascii="Arial" w:hAnsi="Arial" w:cs="Arial"/>
+                <w:sz w:val="18"/>
+                <w:szCs w:val="18"/>
+              </w:rPr>
+              <w:t>tatut</w:t>
+            </w:r>
+          </w:p>
+        </w:tc>
+        <w:tc>
+          <w:tcPr>
+            <w:tcW w:w="1250" w:type="pct"/>
+          </w:tcPr>
+          <w:p>
+            <w:pPr>
+              <w:rPr>
+                <w:rFonts w:ascii="Arial" w:hAnsi="Arial" w:cs="Arial"/>
+                <w:sz w:val="18"/>
+                <w:szCs w:val="18"/>
+              </w:rPr>
+            </w:pPr>
+            <w:r>
+              <w:rPr>
+                <w:rFonts w:ascii="Arial" w:hAnsi="Arial" w:cs="Arial"/>
+                <w:sz w:val="18"/>
+                <w:szCs w:val="18"/>
+              </w:rPr>
+              <w:t>Statut</w:t>
+            </w:r>
+          </w:p>
+        </w:tc>
+        <w:tc>
+          <w:tcPr>
+            <w:tcW w:w="2500" w:type="pct"/>
+          </w:tcPr>
+          <w:p>
+            <w:pPr>
+              <w:rPr>
+                <w:rFonts w:ascii="Arial" w:hAnsi="Arial" w:cs="Arial"/>
+                <w:sz w:val="18"/>
+                <w:szCs w:val="18"/>
+              </w:rPr>
+            </w:pPr>
+            <w:r>
+              <w:rPr>
+                <w:rFonts w:ascii="Arial" w:hAnsi="Arial" w:cs="Arial"/>
+                <w:sz w:val="18"/>
+                <w:szCs w:val="18"/>
+              </w:rPr>
+              <w:t>Statut (en liberté, emprisonné, mort) de l’escroc</w:t>
+            </w:r>
+          </w:p>
+        </w:tc>
+      </w:tr>
+      <w:tr>
+        <w:tc>
+          <w:tcPr>
+            <w:tcW w:w="1250" w:type="pct"/>
+          </w:tcPr>
+          <w:p>
+            <w:pPr>
+              <w:rPr>
+                <w:rFonts w:ascii="Arial" w:hAnsi="Arial" w:cs="Arial"/>
+                <w:sz w:val="18"/>
+                <w:szCs w:val="18"/>
+              </w:rPr>
+            </w:pPr>
+            <w:r>
+              <w:rPr>
+                <w:rFonts w:ascii="Arial" w:hAnsi="Arial" w:cs="Arial"/>
+                <w:sz w:val="18"/>
+                <w:szCs w:val="18"/>
+              </w:rPr>
+              <w:t>escrocActivite</w:t>
+            </w:r>
+          </w:p>
+        </w:tc>
+        <w:tc>
+          <w:tcPr>
+            <w:tcW w:w="1250" w:type="pct"/>
+          </w:tcPr>
+          <w:p>
+            <w:pPr>
+              <w:rPr>
+                <w:rFonts w:ascii="Arial" w:hAnsi="Arial" w:cs="Arial"/>
+                <w:sz w:val="18"/>
+                <w:szCs w:val="18"/>
+              </w:rPr>
+            </w:pPr>
+            <w:r>
+              <w:rPr>
+                <w:rFonts w:ascii="Arial" w:hAnsi="Arial" w:cs="Arial"/>
+                <w:sz w:val="18"/>
+                <w:szCs w:val="18"/>
+              </w:rPr>
+              <w:t>String</w:t>
+            </w:r>
+          </w:p>
+        </w:tc>
+        <w:tc>
+          <w:tcPr>
+            <w:tcW w:w="2500" w:type="pct"/>
+          </w:tcPr>
+          <w:p>
+            <w:pPr>
+              <w:rPr>
+                <w:rFonts w:ascii="Arial" w:hAnsi="Arial" w:cs="Arial"/>
+                <w:sz w:val="18"/>
+                <w:szCs w:val="18"/>
+              </w:rPr>
+            </w:pPr>
+            <w:r>
+              <w:rPr>
+                <w:rFonts w:ascii="Arial" w:hAnsi="Arial" w:cs="Arial"/>
+                <w:sz w:val="18"/>
+                <w:szCs w:val="18"/>
+              </w:rPr>
+              <w:t>Type d’activités de l’escroc (vol, recel, etc)</w:t>
+            </w:r>
+          </w:p>
+        </w:tc>
+      </w:tr>
+      <w:tr>
+        <w:tc>
+          <w:tcPr>
+            <w:tcW w:w="1250" w:type="pct"/>
+          </w:tcPr>
+          <w:p>
+            <w:pPr>
+              <w:rPr>
+                <w:rFonts w:ascii="Arial" w:hAnsi="Arial" w:cs="Arial"/>
+                <w:sz w:val="18"/>
+                <w:szCs w:val="18"/>
+              </w:rPr>
+            </w:pPr>
+            <w:r>
+              <w:rPr>
+                <w:rFonts w:ascii="Arial" w:hAnsi="Arial" w:cs="Arial"/>
+                <w:sz w:val="18"/>
+                <w:szCs w:val="18"/>
+              </w:rPr>
+              <w:t>escrocT</w:t>
+            </w:r>
+            <w:r>
+              <w:rPr>
+                <w:rFonts w:ascii="Arial" w:hAnsi="Arial" w:cs="Arial"/>
+                <w:sz w:val="18"/>
+                <w:szCs w:val="18"/>
+              </w:rPr>
+              <w:t>ype</w:t>
+            </w:r>
+          </w:p>
+        </w:tc>
+        <w:tc>
+          <w:tcPr>
+            <w:tcW w:w="1250" w:type="pct"/>
+          </w:tcPr>
+          <w:p>
+            <w:pPr>
+              <w:rPr>
+                <w:rFonts w:ascii="Arial" w:hAnsi="Arial" w:cs="Arial"/>
+                <w:sz w:val="18"/>
+                <w:szCs w:val="18"/>
+              </w:rPr>
+            </w:pPr>
+            <w:r>
+              <w:rPr>
+                <w:rFonts w:ascii="Arial" w:hAnsi="Arial" w:cs="Arial"/>
+                <w:sz w:val="18"/>
+                <w:szCs w:val="18"/>
+              </w:rPr>
+              <w:t>TypeObjet</w:t>
+            </w:r>
+          </w:p>
+        </w:tc>
+        <w:tc>
+          <w:tcPr>
+            <w:tcW w:w="2500" w:type="pct"/>
+          </w:tcPr>
+          <w:p>
+            <w:pPr>
+              <w:rPr>
+                <w:rFonts w:ascii="Arial" w:hAnsi="Arial" w:cs="Arial"/>
+                <w:sz w:val="18"/>
+                <w:szCs w:val="18"/>
+              </w:rPr>
+            </w:pPr>
+            <w:r>
+              <w:rPr>
+                <w:rFonts w:ascii="Arial" w:hAnsi="Arial" w:cs="Arial"/>
+                <w:sz w:val="18"/>
+                <w:szCs w:val="18"/>
+              </w:rPr>
+              <w:t>Type</w:t>
+            </w:r>
+            <w:r>
+              <w:rPr>
+                <w:rFonts w:ascii="Arial" w:hAnsi="Arial" w:cs="Arial"/>
+                <w:sz w:val="18"/>
+                <w:szCs w:val="18"/>
+              </w:rPr>
+              <w:t xml:space="preserve"> de prédilection d’objets volés</w:t>
+            </w:r>
+          </w:p>
+        </w:tc>
+      </w:tr>
+      <w:tr>
+        <w:tc>
+          <w:tcPr>
+            <w:tcW w:w="1250" w:type="pct"/>
+          </w:tcPr>
+          <w:p>
+            <w:pPr>
+              <w:rPr>
+                <w:rFonts w:ascii="Arial" w:hAnsi="Arial" w:cs="Arial"/>
+                <w:sz w:val="18"/>
+                <w:szCs w:val="18"/>
+              </w:rPr>
+            </w:pPr>
+            <w:r>
+              <w:rPr>
+                <w:rFonts w:ascii="Arial" w:hAnsi="Arial" w:cs="Arial"/>
+                <w:sz w:val="18"/>
+                <w:szCs w:val="18"/>
+              </w:rPr>
+              <w:t>escrocEcole</w:t>
+            </w:r>
+          </w:p>
+        </w:tc>
+        <w:tc>
+          <w:tcPr>
+            <w:tcW w:w="1250" w:type="pct"/>
+          </w:tcPr>
+          <w:p>
+            <w:pPr>
+              <w:rPr>
+                <w:rFonts w:ascii="Arial" w:hAnsi="Arial" w:cs="Arial"/>
+                <w:sz w:val="18"/>
+                <w:szCs w:val="18"/>
+              </w:rPr>
+            </w:pPr>
+            <w:r>
+              <w:rPr>
+                <w:rFonts w:ascii="Arial" w:hAnsi="Arial" w:cs="Arial"/>
+                <w:sz w:val="18"/>
+                <w:szCs w:val="18"/>
+              </w:rPr>
+              <w:t>Ecole</w:t>
+            </w:r>
+          </w:p>
+        </w:tc>
+        <w:tc>
+          <w:tcPr>
+            <w:tcW w:w="2500" w:type="pct"/>
+          </w:tcPr>
+          <w:p>
+            <w:pPr>
+              <w:rPr>
+                <w:rFonts w:ascii="Arial" w:hAnsi="Arial" w:cs="Arial"/>
+                <w:sz w:val="18"/>
+                <w:szCs w:val="18"/>
+              </w:rPr>
+            </w:pPr>
+            <w:r>
+              <w:rPr>
+                <w:rFonts w:ascii="Arial" w:hAnsi="Arial" w:cs="Arial"/>
+                <w:sz w:val="18"/>
+                <w:szCs w:val="18"/>
+              </w:rPr>
+              <w:t>Ecole de prédilection d’objets volés</w:t>
+            </w:r>
+          </w:p>
+        </w:tc>
+      </w:tr>
+      <w:tr>
+        <w:tc>
+          <w:tcPr>
+            <w:tcW w:w="1250" w:type="pct"/>
+          </w:tcPr>
+          <w:p>
+            <w:pPr>
+              <w:rPr>
+                <w:rFonts w:ascii="Arial" w:hAnsi="Arial" w:cs="Arial"/>
+                <w:sz w:val="18"/>
+                <w:szCs w:val="18"/>
+              </w:rPr>
+            </w:pPr>
+            <w:r>
+              <w:rPr>
+                <w:rFonts w:ascii="Arial" w:hAnsi="Arial" w:cs="Arial"/>
+                <w:sz w:val="18"/>
+                <w:szCs w:val="18"/>
+              </w:rPr>
+              <w:t>escrocEpoque</w:t>
+            </w:r>
+          </w:p>
+        </w:tc>
+        <w:tc>
+          <w:tcPr>
+            <w:tcW w:w="1250" w:type="pct"/>
+          </w:tcPr>
+          <w:p>
+            <w:pPr>
+              <w:rPr>
+                <w:rFonts w:ascii="Arial" w:hAnsi="Arial" w:cs="Arial"/>
+                <w:sz w:val="18"/>
+                <w:szCs w:val="18"/>
+              </w:rPr>
+            </w:pPr>
+            <w:r>
+              <w:rPr>
+                <w:rFonts w:ascii="Arial" w:hAnsi="Arial" w:cs="Arial"/>
+                <w:sz w:val="18"/>
+                <w:szCs w:val="18"/>
+              </w:rPr>
+              <w:t>Epoque</w:t>
+            </w:r>
+          </w:p>
+        </w:tc>
+        <w:tc>
+          <w:tcPr>
+            <w:tcW w:w="2500" w:type="pct"/>
+          </w:tcPr>
+          <w:p>
+            <w:pPr>
+              <w:rPr>
+                <w:rFonts w:ascii="Arial" w:hAnsi="Arial" w:cs="Arial"/>
+                <w:sz w:val="18"/>
+                <w:szCs w:val="18"/>
+              </w:rPr>
+            </w:pPr>
+            <w:r>
+              <w:rPr>
+                <w:rFonts w:ascii="Arial" w:hAnsi="Arial" w:cs="Arial"/>
+                <w:sz w:val="18"/>
+                <w:szCs w:val="18"/>
+              </w:rPr>
+              <w:t>Epoque</w:t>
+            </w:r>
+            <w:r>
+              <w:rPr>
+                <w:rFonts w:ascii="Arial" w:hAnsi="Arial" w:cs="Arial"/>
+                <w:sz w:val="18"/>
+                <w:szCs w:val="18"/>
+              </w:rPr>
+              <w:t xml:space="preserve"> de prédilection d’objets volés</w:t>
+            </w:r>
+          </w:p>
+        </w:tc>
+      </w:tr>
+    </w:tbl>
+    <w:p>
+      <w:pPr>
+        <w:pStyle w:val="Titre4"/>
+      </w:pPr>
+      <w:r>
+        <w:t>Classe</w:t>
+      </w:r>
+      <w:r>
+        <w:t xml:space="preserve"> « Groupe »</w:t>
+      </w:r>
+    </w:p>
+    <w:tbl>
+      <w:tblPr>
+        <w:tblStyle w:val="Grilledutableau"/>
+        <w:tblW w:w="5000" w:type="pct"/>
+        <w:tblLook w:val="04A0" w:firstRow="1" w:lastRow="0" w:firstColumn="1" w:lastColumn="0" w:noHBand="0" w:noVBand="1"/>
+      </w:tblPr>
+      <w:tblGrid>
+        <w:gridCol w:w="2265"/>
+        <w:gridCol w:w="2265"/>
+        <w:gridCol w:w="4531"/>
+      </w:tblGrid>
+      <w:tr>
+        <w:tc>
+          <w:tcPr>
+            <w:tcW w:w="1250" w:type="pct"/>
+          </w:tcPr>
+          <w:p>
+            <w:pPr>
+              <w:rPr>
+                <w:rFonts w:ascii="Arial" w:hAnsi="Arial" w:cs="Arial"/>
+                <w:b/>
+                <w:sz w:val="18"/>
+                <w:szCs w:val="18"/>
+              </w:rPr>
+            </w:pPr>
+            <w:r>
+              <w:rPr>
+                <w:rFonts w:ascii="Arial" w:hAnsi="Arial" w:cs="Arial"/>
+                <w:b/>
+                <w:sz w:val="18"/>
+                <w:szCs w:val="18"/>
+              </w:rPr>
+              <w:t>Attributs</w:t>
+            </w:r>
+          </w:p>
+        </w:tc>
+        <w:tc>
+          <w:tcPr>
+            <w:tcW w:w="1250" w:type="pct"/>
+          </w:tcPr>
+          <w:p>
+            <w:pPr>
+              <w:rPr>
+                <w:rFonts w:ascii="Arial" w:hAnsi="Arial" w:cs="Arial"/>
+                <w:b/>
+                <w:sz w:val="18"/>
+                <w:szCs w:val="18"/>
+              </w:rPr>
+            </w:pPr>
+            <w:r>
+              <w:rPr>
+                <w:rFonts w:ascii="Arial" w:hAnsi="Arial" w:cs="Arial"/>
+                <w:b/>
+                <w:sz w:val="18"/>
+                <w:szCs w:val="18"/>
+              </w:rPr>
+              <w:t>Type</w:t>
+            </w:r>
+          </w:p>
+        </w:tc>
+        <w:tc>
+          <w:tcPr>
+            <w:tcW w:w="2500" w:type="pct"/>
+          </w:tcPr>
+          <w:p>
+            <w:pPr>
+              <w:rPr>
+                <w:rFonts w:ascii="Arial" w:hAnsi="Arial" w:cs="Arial"/>
+                <w:b/>
+                <w:sz w:val="18"/>
+                <w:szCs w:val="18"/>
+              </w:rPr>
+            </w:pPr>
+            <w:r>
+              <w:rPr>
+                <w:rFonts w:ascii="Arial" w:hAnsi="Arial" w:cs="Arial"/>
+                <w:b/>
+                <w:sz w:val="18"/>
+                <w:szCs w:val="18"/>
+              </w:rPr>
+              <w:t>Description</w:t>
+            </w:r>
+          </w:p>
+        </w:tc>
+      </w:tr>
+      <w:tr>
+        <w:tc>
+          <w:tcPr>
+            <w:tcW w:w="1250" w:type="pct"/>
+          </w:tcPr>
+          <w:p>
+            <w:pPr>
+              <w:rPr>
+                <w:rFonts w:ascii="Arial" w:hAnsi="Arial" w:cs="Arial"/>
+                <w:sz w:val="18"/>
+                <w:szCs w:val="18"/>
+              </w:rPr>
+            </w:pPr>
+            <w:r>
+              <w:rPr>
+                <w:rFonts w:ascii="Arial" w:hAnsi="Arial" w:cs="Arial"/>
+                <w:sz w:val="18"/>
+                <w:szCs w:val="18"/>
+              </w:rPr>
+              <w:t>groupeNom</w:t>
+            </w:r>
+          </w:p>
+        </w:tc>
+        <w:tc>
+          <w:tcPr>
+            <w:tcW w:w="1250" w:type="pct"/>
+          </w:tcPr>
+          <w:p>
+            <w:pPr>
+              <w:rPr>
+                <w:rFonts w:ascii="Arial" w:hAnsi="Arial" w:cs="Arial"/>
+                <w:sz w:val="18"/>
+                <w:szCs w:val="18"/>
+              </w:rPr>
+            </w:pPr>
+            <w:r>
+              <w:rPr>
+                <w:rFonts w:ascii="Arial" w:hAnsi="Arial" w:cs="Arial"/>
+                <w:sz w:val="18"/>
+                <w:szCs w:val="18"/>
+              </w:rPr>
+              <w:t>String</w:t>
+            </w:r>
+          </w:p>
+        </w:tc>
+        <w:tc>
+          <w:tcPr>
+            <w:tcW w:w="2500" w:type="pct"/>
+          </w:tcPr>
+          <w:p>
+            <w:pPr>
+              <w:rPr>
+                <w:rFonts w:ascii="Arial" w:hAnsi="Arial" w:cs="Arial"/>
+                <w:sz w:val="18"/>
+                <w:szCs w:val="18"/>
+              </w:rPr>
+            </w:pPr>
+            <w:r>
+              <w:rPr>
+                <w:rFonts w:ascii="Arial" w:hAnsi="Arial" w:cs="Arial"/>
+                <w:sz w:val="18"/>
+                <w:szCs w:val="18"/>
+              </w:rPr>
+              <w:t>Nom du groupe d’accès</w:t>
+            </w:r>
+          </w:p>
+        </w:tc>
+      </w:tr>
+      <w:tr>
+        <w:tc>
+          <w:tcPr>
+            <w:tcW w:w="1250" w:type="pct"/>
+          </w:tcPr>
+          <w:p>
+            <w:pPr>
+              <w:rPr>
+                <w:rFonts w:ascii="Arial" w:hAnsi="Arial" w:cs="Arial"/>
+                <w:sz w:val="18"/>
+                <w:szCs w:val="18"/>
+              </w:rPr>
+            </w:pPr>
+            <w:r>
+              <w:rPr>
+                <w:rFonts w:ascii="Arial" w:hAnsi="Arial" w:cs="Arial"/>
+                <w:sz w:val="18"/>
+                <w:szCs w:val="18"/>
+              </w:rPr>
+              <w:t>group</w:t>
+            </w:r>
+            <w:r>
+              <w:rPr>
+                <w:rFonts w:ascii="Arial" w:hAnsi="Arial" w:cs="Arial"/>
+                <w:sz w:val="18"/>
+                <w:szCs w:val="18"/>
+              </w:rPr>
+              <w:t>eMembres</w:t>
+            </w:r>
+          </w:p>
+        </w:tc>
+        <w:tc>
+          <w:tcPr>
+            <w:tcW w:w="1250" w:type="pct"/>
+          </w:tcPr>
+          <w:p>
+            <w:pPr>
+              <w:rPr>
+                <w:rFonts w:ascii="Arial" w:hAnsi="Arial" w:cs="Arial"/>
+                <w:sz w:val="18"/>
+                <w:szCs w:val="18"/>
+              </w:rPr>
+            </w:pPr>
+            <w:r>
+              <w:rPr>
+                <w:rFonts w:ascii="Arial" w:hAnsi="Arial" w:cs="Arial"/>
+                <w:sz w:val="18"/>
+                <w:szCs w:val="18"/>
+              </w:rPr>
+              <w:t>List&lt;Membre&gt;</w:t>
+            </w:r>
+          </w:p>
+        </w:tc>
+        <w:tc>
+          <w:tcPr>
+            <w:tcW w:w="2500" w:type="pct"/>
+          </w:tcPr>
+          <w:p>
+            <w:pPr>
+              <w:rPr>
+                <w:rFonts w:ascii="Arial" w:hAnsi="Arial" w:cs="Arial"/>
+                <w:sz w:val="18"/>
+                <w:szCs w:val="18"/>
+              </w:rPr>
+            </w:pPr>
+            <w:r>
+              <w:rPr>
+                <w:rFonts w:ascii="Arial" w:hAnsi="Arial" w:cs="Arial"/>
+                <w:sz w:val="18"/>
+                <w:szCs w:val="18"/>
+              </w:rPr>
+              <w:t>Liste des comptes faisant partie du groupe</w:t>
+            </w:r>
+          </w:p>
+        </w:tc>
+      </w:tr>
+    </w:tbl>
+    <w:p>
+      <w:pPr>
+        <w:pStyle w:val="Titre4"/>
+      </w:pPr>
+      <w:r>
+        <w:t>Classe</w:t>
+      </w:r>
+      <w:r>
+        <w:t xml:space="preserve"> « Historique »</w:t>
+      </w:r>
+    </w:p>
+    <w:tbl>
+      <w:tblPr>
+        <w:tblStyle w:val="Grilledutableau"/>
+        <w:tblW w:w="5000" w:type="pct"/>
+        <w:tblLook w:val="04A0" w:firstRow="1" w:lastRow="0" w:firstColumn="1" w:lastColumn="0" w:noHBand="0" w:noVBand="1"/>
+      </w:tblPr>
+      <w:tblGrid>
+        <w:gridCol w:w="2265"/>
+        <w:gridCol w:w="2265"/>
+        <w:gridCol w:w="4531"/>
+      </w:tblGrid>
+      <w:tr>
+        <w:tc>
+          <w:tcPr>
+            <w:tcW w:w="1250" w:type="pct"/>
+          </w:tcPr>
+          <w:p>
+            <w:pPr>
+              <w:rPr>
+                <w:rFonts w:ascii="Arial" w:hAnsi="Arial" w:cs="Arial"/>
+                <w:b/>
+                <w:sz w:val="18"/>
+                <w:szCs w:val="18"/>
+              </w:rPr>
+            </w:pPr>
+            <w:r>
+              <w:rPr>
+                <w:rFonts w:ascii="Arial" w:hAnsi="Arial" w:cs="Arial"/>
+                <w:b/>
+                <w:sz w:val="18"/>
+                <w:szCs w:val="18"/>
+              </w:rPr>
+              <w:t>Attributs</w:t>
+            </w:r>
+          </w:p>
+        </w:tc>
+        <w:tc>
+          <w:tcPr>
+            <w:tcW w:w="1250" w:type="pct"/>
+          </w:tcPr>
+          <w:p>
+            <w:pPr>
+              <w:rPr>
+                <w:rFonts w:ascii="Arial" w:hAnsi="Arial" w:cs="Arial"/>
+                <w:b/>
+                <w:sz w:val="18"/>
+                <w:szCs w:val="18"/>
+              </w:rPr>
+            </w:pPr>
+            <w:r>
+              <w:rPr>
+                <w:rFonts w:ascii="Arial" w:hAnsi="Arial" w:cs="Arial"/>
+                <w:b/>
+                <w:sz w:val="18"/>
+                <w:szCs w:val="18"/>
+              </w:rPr>
+              <w:t>Type</w:t>
+            </w:r>
+          </w:p>
+        </w:tc>
+        <w:tc>
+          <w:tcPr>
+            <w:tcW w:w="2500" w:type="pct"/>
+          </w:tcPr>
+          <w:p>
+            <w:pPr>
+              <w:rPr>
+                <w:rFonts w:ascii="Arial" w:hAnsi="Arial" w:cs="Arial"/>
+                <w:b/>
+                <w:sz w:val="18"/>
+                <w:szCs w:val="18"/>
+              </w:rPr>
+            </w:pPr>
+            <w:r>
+              <w:rPr>
+                <w:rFonts w:ascii="Arial" w:hAnsi="Arial" w:cs="Arial"/>
+                <w:b/>
+                <w:sz w:val="18"/>
+                <w:szCs w:val="18"/>
+              </w:rPr>
+              <w:t>Description</w:t>
+            </w:r>
+          </w:p>
+        </w:tc>
+      </w:tr>
+      <w:tr>
+        <w:tc>
+          <w:tcPr>
+            <w:tcW w:w="1250" w:type="pct"/>
+          </w:tcPr>
+          <w:p>
+            <w:pPr>
+              <w:rPr>
+                <w:rFonts w:ascii="Arial" w:hAnsi="Arial" w:cs="Arial"/>
+                <w:sz w:val="18"/>
+                <w:szCs w:val="18"/>
+              </w:rPr>
+            </w:pPr>
+            <w:r>
+              <w:rPr>
+                <w:rFonts w:ascii="Arial" w:hAnsi="Arial" w:cs="Arial"/>
+                <w:sz w:val="18"/>
+                <w:szCs w:val="18"/>
+              </w:rPr>
+              <w:t>hAction</w:t>
+            </w:r>
+          </w:p>
+        </w:tc>
+        <w:tc>
+          <w:tcPr>
+            <w:tcW w:w="1250" w:type="pct"/>
+          </w:tcPr>
+          <w:p>
+            <w:pPr>
+              <w:rPr>
+                <w:rFonts w:ascii="Arial" w:hAnsi="Arial" w:cs="Arial"/>
+                <w:sz w:val="18"/>
+                <w:szCs w:val="18"/>
+              </w:rPr>
+            </w:pPr>
+            <w:r>
+              <w:rPr>
+                <w:rFonts w:ascii="Arial" w:hAnsi="Arial" w:cs="Arial"/>
+                <w:sz w:val="18"/>
+                <w:szCs w:val="18"/>
+              </w:rPr>
+              <w:t>String</w:t>
+            </w:r>
+          </w:p>
+        </w:tc>
+        <w:tc>
+          <w:tcPr>
+            <w:tcW w:w="2500" w:type="pct"/>
+          </w:tcPr>
+          <w:p>
+            <w:pPr>
+              <w:rPr>
+                <w:rFonts w:ascii="Arial" w:hAnsi="Arial" w:cs="Arial"/>
+                <w:sz w:val="18"/>
+                <w:szCs w:val="18"/>
+              </w:rPr>
+            </w:pPr>
+            <w:r>
+              <w:rPr>
+                <w:rFonts w:ascii="Arial" w:hAnsi="Arial" w:cs="Arial"/>
+                <w:sz w:val="18"/>
+                <w:szCs w:val="18"/>
+              </w:rPr>
+              <w:t>Action effectuée sur la fiche d’escroc (création, modification)</w:t>
+            </w:r>
+          </w:p>
+        </w:tc>
+      </w:tr>
+      <w:tr>
+        <w:tc>
+          <w:tcPr>
+            <w:tcW w:w="1250" w:type="pct"/>
+          </w:tcPr>
+          <w:p>
+            <w:pPr>
+              <w:rPr>
+                <w:rFonts w:ascii="Arial" w:hAnsi="Arial" w:cs="Arial"/>
+                <w:sz w:val="18"/>
+                <w:szCs w:val="18"/>
+              </w:rPr>
+            </w:pPr>
+            <w:r>
+              <w:rPr>
+                <w:rFonts w:ascii="Arial" w:hAnsi="Arial" w:cs="Arial"/>
+                <w:sz w:val="18"/>
+                <w:szCs w:val="18"/>
+              </w:rPr>
+              <w:t>hActeur</w:t>
+            </w:r>
+          </w:p>
+        </w:tc>
+        <w:tc>
+          <w:tcPr>
+            <w:tcW w:w="1250" w:type="pct"/>
+          </w:tcPr>
+          <w:p>
+            <w:pPr>
+              <w:rPr>
+                <w:rFonts w:ascii="Arial" w:hAnsi="Arial" w:cs="Arial"/>
+                <w:sz w:val="18"/>
+                <w:szCs w:val="18"/>
+              </w:rPr>
+            </w:pPr>
+            <w:r>
+              <w:rPr>
+                <w:rFonts w:ascii="Arial" w:hAnsi="Arial" w:cs="Arial"/>
+                <w:sz w:val="18"/>
+                <w:szCs w:val="18"/>
+              </w:rPr>
+              <w:t>String</w:t>
+            </w:r>
+          </w:p>
+        </w:tc>
+        <w:tc>
+          <w:tcPr>
+            <w:tcW w:w="2500" w:type="pct"/>
+          </w:tcPr>
+          <w:p>
+            <w:pPr>
+              <w:rPr>
+                <w:rFonts w:ascii="Arial" w:hAnsi="Arial" w:cs="Arial"/>
+                <w:sz w:val="18"/>
+                <w:szCs w:val="18"/>
+              </w:rPr>
+            </w:pPr>
+            <w:r>
+              <w:rPr>
+                <w:rFonts w:ascii="Arial" w:hAnsi="Arial" w:cs="Arial"/>
+                <w:sz w:val="18"/>
+                <w:szCs w:val="18"/>
+              </w:rPr>
+              <w:t>Auteur de l’action historisée (nom et prénom)</w:t>
+            </w:r>
+          </w:p>
+        </w:tc>
+      </w:tr>
+      <w:tr>
+        <w:tc>
+          <w:tcPr>
+            <w:tcW w:w="1250" w:type="pct"/>
+          </w:tcPr>
+          <w:p>
+            <w:pPr>
+              <w:rPr>
+                <w:rFonts w:ascii="Arial" w:hAnsi="Arial" w:cs="Arial"/>
+                <w:sz w:val="18"/>
+                <w:szCs w:val="18"/>
+              </w:rPr>
+            </w:pPr>
+            <w:r>
+              <w:rPr>
+                <w:rFonts w:ascii="Arial" w:hAnsi="Arial" w:cs="Arial"/>
+                <w:sz w:val="18"/>
+                <w:szCs w:val="18"/>
+              </w:rPr>
+              <w:t>hDate</w:t>
+            </w:r>
+          </w:p>
+        </w:tc>
+        <w:tc>
+          <w:tcPr>
+            <w:tcW w:w="1250" w:type="pct"/>
+          </w:tcPr>
+          <w:p>
+            <w:pPr>
+              <w:rPr>
+                <w:rFonts w:ascii="Arial" w:hAnsi="Arial" w:cs="Arial"/>
+                <w:sz w:val="18"/>
+                <w:szCs w:val="18"/>
+              </w:rPr>
+            </w:pPr>
+            <w:r>
+              <w:rPr>
+                <w:rFonts w:ascii="Arial" w:hAnsi="Arial" w:cs="Arial"/>
+                <w:sz w:val="18"/>
+                <w:szCs w:val="18"/>
+              </w:rPr>
+              <w:t>String</w:t>
+            </w:r>
+          </w:p>
+        </w:tc>
+        <w:tc>
+          <w:tcPr>
+            <w:tcW w:w="2500" w:type="pct"/>
+          </w:tcPr>
+          <w:p>
+            <w:pPr>
+              <w:rPr>
+                <w:rFonts w:ascii="Arial" w:hAnsi="Arial" w:cs="Arial"/>
+                <w:sz w:val="18"/>
+                <w:szCs w:val="18"/>
+              </w:rPr>
+            </w:pPr>
+            <w:r>
+              <w:rPr>
+                <w:rFonts w:ascii="Arial" w:hAnsi="Arial" w:cs="Arial"/>
+                <w:sz w:val="18"/>
+                <w:szCs w:val="18"/>
+              </w:rPr>
+              <w:t>Date de l’action historisée</w:t>
+            </w:r>
+          </w:p>
+        </w:tc>
+      </w:tr>
+    </w:tbl>
+    <w:p>
+      <w:pPr>
+        <w:pStyle w:val="Titre4"/>
+      </w:pPr>
+      <w:r>
+        <w:t>Classe</w:t>
+      </w:r>
+      <w:r>
+        <w:t xml:space="preserve"> « Oeuvre »</w:t>
+      </w:r>
+    </w:p>
+    <w:tbl>
+      <w:tblPr>
+        <w:tblStyle w:val="Grilledutableau"/>
+        <w:tblW w:w="5000" w:type="pct"/>
+        <w:tblLook w:val="04A0" w:firstRow="1" w:lastRow="0" w:firstColumn="1" w:lastColumn="0" w:noHBand="0" w:noVBand="1"/>
+      </w:tblPr>
+      <w:tblGrid>
+        <w:gridCol w:w="2265"/>
+        <w:gridCol w:w="2265"/>
+        <w:gridCol w:w="4531"/>
+      </w:tblGrid>
+      <w:tr>
+        <w:tc>
+          <w:tcPr>
+            <w:tcW w:w="1250" w:type="pct"/>
+          </w:tcPr>
+          <w:p>
+            <w:pPr>
+              <w:rPr>
+                <w:rFonts w:ascii="Arial" w:hAnsi="Arial" w:cs="Arial"/>
+                <w:b/>
+                <w:sz w:val="18"/>
+                <w:szCs w:val="18"/>
+              </w:rPr>
+            </w:pPr>
+            <w:r>
+              <w:rPr>
+                <w:rFonts w:ascii="Arial" w:hAnsi="Arial" w:cs="Arial"/>
+                <w:b/>
+                <w:sz w:val="18"/>
+                <w:szCs w:val="18"/>
+              </w:rPr>
+              <w:t>Attributs</w:t>
+            </w:r>
+          </w:p>
+        </w:tc>
+        <w:tc>
+          <w:tcPr>
+            <w:tcW w:w="1250" w:type="pct"/>
+          </w:tcPr>
+          <w:p>
+            <w:pPr>
+              <w:rPr>
+                <w:rFonts w:ascii="Arial" w:hAnsi="Arial" w:cs="Arial"/>
+                <w:b/>
+                <w:sz w:val="18"/>
+                <w:szCs w:val="18"/>
+              </w:rPr>
+            </w:pPr>
+            <w:r>
+              <w:rPr>
+                <w:rFonts w:ascii="Arial" w:hAnsi="Arial" w:cs="Arial"/>
+                <w:b/>
+                <w:sz w:val="18"/>
+                <w:szCs w:val="18"/>
+              </w:rPr>
+              <w:t>Type</w:t>
+            </w:r>
+          </w:p>
+        </w:tc>
+        <w:tc>
+          <w:tcPr>
+            <w:tcW w:w="2500" w:type="pct"/>
+          </w:tcPr>
+          <w:p>
+            <w:pPr>
+              <w:rPr>
+                <w:rFonts w:ascii="Arial" w:hAnsi="Arial" w:cs="Arial"/>
+                <w:b/>
+                <w:sz w:val="18"/>
+                <w:szCs w:val="18"/>
+              </w:rPr>
+            </w:pPr>
+            <w:r>
+              <w:rPr>
+                <w:rFonts w:ascii="Arial" w:hAnsi="Arial" w:cs="Arial"/>
+                <w:b/>
+                <w:sz w:val="18"/>
+                <w:szCs w:val="18"/>
+              </w:rPr>
+              <w:t>Description</w:t>
+            </w:r>
+          </w:p>
+        </w:tc>
+      </w:tr>
+      <w:tr>
+        <w:tc>
+          <w:tcPr>
+            <w:tcW w:w="1250" w:type="pct"/>
+          </w:tcPr>
+          <w:p>
+            <w:pPr>
+              <w:rPr>
+                <w:rFonts w:ascii="Arial" w:hAnsi="Arial" w:cs="Arial"/>
+                <w:sz w:val="18"/>
+                <w:szCs w:val="18"/>
+              </w:rPr>
+            </w:pPr>
+            <w:r>
+              <w:rPr>
+                <w:rFonts w:ascii="Arial" w:hAnsi="Arial" w:cs="Arial"/>
+                <w:sz w:val="18"/>
+                <w:szCs w:val="18"/>
+              </w:rPr>
+              <w:t>oeuvreN</w:t>
+            </w:r>
+            <w:r>
+              <w:rPr>
+                <w:rFonts w:ascii="Arial" w:hAnsi="Arial" w:cs="Arial"/>
+                <w:sz w:val="18"/>
+                <w:szCs w:val="18"/>
+              </w:rPr>
+              <w:t>om</w:t>
+            </w:r>
+          </w:p>
+        </w:tc>
+        <w:tc>
+          <w:tcPr>
+            <w:tcW w:w="1250" w:type="pct"/>
+          </w:tcPr>
+          <w:p>
+            <w:pPr>
+              <w:rPr>
+                <w:rFonts w:ascii="Arial" w:hAnsi="Arial" w:cs="Arial"/>
+                <w:sz w:val="18"/>
+                <w:szCs w:val="18"/>
+              </w:rPr>
+            </w:pPr>
+            <w:r>
+              <w:rPr>
+                <w:rFonts w:ascii="Arial" w:hAnsi="Arial" w:cs="Arial"/>
+                <w:sz w:val="18"/>
+                <w:szCs w:val="18"/>
+              </w:rPr>
+              <w:t>String</w:t>
+            </w:r>
+          </w:p>
+        </w:tc>
+        <w:tc>
+          <w:tcPr>
+            <w:tcW w:w="2500" w:type="pct"/>
+          </w:tcPr>
+          <w:p>
+            <w:pPr>
+              <w:rPr>
+                <w:rFonts w:ascii="Arial" w:hAnsi="Arial" w:cs="Arial"/>
+                <w:sz w:val="18"/>
+                <w:szCs w:val="18"/>
+              </w:rPr>
+            </w:pPr>
+            <w:r>
+              <w:rPr>
+                <w:rFonts w:ascii="Arial" w:hAnsi="Arial" w:cs="Arial"/>
+                <w:sz w:val="18"/>
+                <w:szCs w:val="18"/>
+              </w:rPr>
+              <w:t>Nom de l’œuvre d’art</w:t>
+            </w:r>
+          </w:p>
+        </w:tc>
+      </w:tr>
+      <w:tr>
+        <w:tc>
+          <w:tcPr>
+            <w:tcW w:w="1250" w:type="pct"/>
+          </w:tcPr>
+          <w:p>
+            <w:pPr>
+              <w:rPr>
+                <w:rFonts w:ascii="Arial" w:hAnsi="Arial" w:cs="Arial"/>
+                <w:sz w:val="18"/>
+                <w:szCs w:val="18"/>
+              </w:rPr>
+            </w:pPr>
+            <w:r>
+              <w:rPr>
+                <w:rFonts w:ascii="Arial" w:hAnsi="Arial" w:cs="Arial"/>
+                <w:sz w:val="18"/>
+                <w:szCs w:val="18"/>
+              </w:rPr>
+              <w:t>oeuvreP</w:t>
+            </w:r>
+            <w:r>
+              <w:rPr>
+                <w:rFonts w:ascii="Arial" w:hAnsi="Arial" w:cs="Arial"/>
+                <w:sz w:val="18"/>
+                <w:szCs w:val="18"/>
+              </w:rPr>
+              <w:t>hoto</w:t>
+            </w:r>
+          </w:p>
+        </w:tc>
+        <w:tc>
+          <w:tcPr>
+            <w:tcW w:w="1250" w:type="pct"/>
+          </w:tcPr>
+          <w:p>
+            <w:pPr>
+              <w:rPr>
+                <w:rFonts w:ascii="Arial" w:hAnsi="Arial" w:cs="Arial"/>
+                <w:sz w:val="18"/>
+                <w:szCs w:val="18"/>
+              </w:rPr>
+            </w:pPr>
+            <w:r>
+              <w:rPr>
+                <w:rFonts w:ascii="Arial" w:hAnsi="Arial" w:cs="Arial"/>
+                <w:sz w:val="18"/>
+                <w:szCs w:val="18"/>
+              </w:rPr>
+              <w:t>String</w:t>
+            </w:r>
+          </w:p>
+        </w:tc>
+        <w:tc>
+          <w:tcPr>
+            <w:tcW w:w="2500" w:type="pct"/>
+          </w:tcPr>
+          <w:p>
+            <w:pPr>
+              <w:rPr>
+                <w:rFonts w:ascii="Arial" w:hAnsi="Arial" w:cs="Arial"/>
+                <w:sz w:val="18"/>
+                <w:szCs w:val="18"/>
+              </w:rPr>
+            </w:pPr>
+            <w:r>
+              <w:rPr>
+                <w:rFonts w:ascii="Arial" w:hAnsi="Arial" w:cs="Arial"/>
+                <w:sz w:val="18"/>
+                <w:szCs w:val="18"/>
+              </w:rPr>
+              <w:t>Adresse où se trouve la photographie permettant l’identification de l’œuvre d’art</w:t>
+            </w:r>
+          </w:p>
+        </w:tc>
+      </w:tr>
+      <w:tr>
+        <w:tc>
+          <w:tcPr>
+            <w:tcW w:w="1250" w:type="pct"/>
+          </w:tcPr>
+          <w:p>
+            <w:pPr>
+              <w:rPr>
+                <w:rFonts w:ascii="Arial" w:hAnsi="Arial" w:cs="Arial"/>
+                <w:sz w:val="18"/>
+                <w:szCs w:val="18"/>
+              </w:rPr>
+            </w:pPr>
+            <w:r>
+              <w:rPr>
+                <w:rFonts w:ascii="Arial" w:hAnsi="Arial" w:cs="Arial"/>
+                <w:sz w:val="18"/>
+                <w:szCs w:val="18"/>
+              </w:rPr>
+              <w:t>oeuvreS</w:t>
+            </w:r>
+            <w:r>
+              <w:rPr>
+                <w:rFonts w:ascii="Arial" w:hAnsi="Arial" w:cs="Arial"/>
+                <w:sz w:val="18"/>
+                <w:szCs w:val="18"/>
+              </w:rPr>
+              <w:t>tatut</w:t>
+            </w:r>
+          </w:p>
+        </w:tc>
+        <w:tc>
+          <w:tcPr>
+            <w:tcW w:w="1250" w:type="pct"/>
+          </w:tcPr>
+          <w:p>
+            <w:pPr>
+              <w:rPr>
+                <w:rFonts w:ascii="Arial" w:hAnsi="Arial" w:cs="Arial"/>
+                <w:sz w:val="18"/>
+                <w:szCs w:val="18"/>
+              </w:rPr>
+            </w:pPr>
+            <w:r>
+              <w:rPr>
+                <w:rFonts w:ascii="Arial" w:hAnsi="Arial" w:cs="Arial"/>
+                <w:sz w:val="18"/>
+                <w:szCs w:val="18"/>
+              </w:rPr>
+              <w:t>String</w:t>
+            </w:r>
+          </w:p>
+        </w:tc>
+        <w:tc>
+          <w:tcPr>
+            <w:tcW w:w="2500" w:type="pct"/>
+          </w:tcPr>
+          <w:p>
+            <w:pPr>
+              <w:rPr>
+                <w:rFonts w:ascii="Arial" w:hAnsi="Arial" w:cs="Arial"/>
+                <w:sz w:val="18"/>
+                <w:szCs w:val="18"/>
+              </w:rPr>
+            </w:pPr>
+            <w:r>
+              <w:rPr>
+                <w:rFonts w:ascii="Arial" w:hAnsi="Arial" w:cs="Arial"/>
+                <w:sz w:val="18"/>
+                <w:szCs w:val="18"/>
+              </w:rPr>
+              <w:t>Statut de l’œuvre d’art (volée, retrouvée, détruite)</w:t>
+            </w:r>
+          </w:p>
+        </w:tc>
+      </w:tr>
+      <w:tr>
+        <w:tc>
+          <w:tcPr>
+            <w:tcW w:w="1250" w:type="pct"/>
+          </w:tcPr>
+          <w:p>
+            <w:pPr>
+              <w:rPr>
+                <w:rFonts w:ascii="Arial" w:hAnsi="Arial" w:cs="Arial"/>
+                <w:sz w:val="18"/>
+                <w:szCs w:val="18"/>
+              </w:rPr>
+            </w:pPr>
+            <w:r>
+              <w:rPr>
+                <w:rFonts w:ascii="Arial" w:hAnsi="Arial" w:cs="Arial"/>
+                <w:sz w:val="18"/>
+                <w:szCs w:val="18"/>
+              </w:rPr>
+              <w:t>oeuvreProprie</w:t>
+            </w:r>
+            <w:r>
+              <w:rPr>
+                <w:rFonts w:ascii="Arial" w:hAnsi="Arial" w:cs="Arial"/>
+                <w:sz w:val="18"/>
+                <w:szCs w:val="18"/>
+              </w:rPr>
+              <w:t>taire</w:t>
+            </w:r>
+          </w:p>
+        </w:tc>
+        <w:tc>
+          <w:tcPr>
+            <w:tcW w:w="1250" w:type="pct"/>
+          </w:tcPr>
+          <w:p>
+            <w:pPr>
+              <w:rPr>
+                <w:rFonts w:ascii="Arial" w:hAnsi="Arial" w:cs="Arial"/>
+                <w:sz w:val="18"/>
+                <w:szCs w:val="18"/>
+              </w:rPr>
+            </w:pPr>
+            <w:r>
+              <w:rPr>
+                <w:rFonts w:ascii="Arial" w:hAnsi="Arial" w:cs="Arial"/>
+                <w:sz w:val="18"/>
+                <w:szCs w:val="18"/>
+              </w:rPr>
+              <w:t>String</w:t>
+            </w:r>
+          </w:p>
+        </w:tc>
+        <w:tc>
+          <w:tcPr>
+            <w:tcW w:w="2500" w:type="pct"/>
+          </w:tcPr>
+          <w:p>
+            <w:pPr>
+              <w:rPr>
+                <w:rFonts w:ascii="Arial" w:hAnsi="Arial" w:cs="Arial"/>
+                <w:sz w:val="18"/>
+                <w:szCs w:val="18"/>
+              </w:rPr>
+            </w:pPr>
+            <w:r>
+              <w:rPr>
+                <w:rFonts w:ascii="Arial" w:hAnsi="Arial" w:cs="Arial"/>
+                <w:sz w:val="18"/>
+                <w:szCs w:val="18"/>
+              </w:rPr>
+              <w:t>Informations sur le propriétaire de l’œuvre d’art (champ libre)</w:t>
+            </w:r>
+          </w:p>
+        </w:tc>
+      </w:tr>
+      <w:tr>
+        <w:tc>
+          <w:tcPr>
+            <w:tcW w:w="1250" w:type="pct"/>
+          </w:tcPr>
+          <w:p>
+            <w:pPr>
+              <w:rPr>
+                <w:rFonts w:ascii="Arial" w:hAnsi="Arial" w:cs="Arial"/>
+                <w:sz w:val="18"/>
+                <w:szCs w:val="18"/>
+              </w:rPr>
+            </w:pPr>
+            <w:r>
+              <w:rPr>
+                <w:rFonts w:ascii="Arial" w:hAnsi="Arial" w:cs="Arial"/>
+                <w:sz w:val="18"/>
+                <w:szCs w:val="18"/>
+              </w:rPr>
+              <w:t>oeuvreEcole</w:t>
+            </w:r>
+          </w:p>
+        </w:tc>
+        <w:tc>
+          <w:tcPr>
+            <w:tcW w:w="1250" w:type="pct"/>
+          </w:tcPr>
+          <w:p>
+            <w:pPr>
+              <w:rPr>
+                <w:rFonts w:ascii="Arial" w:hAnsi="Arial" w:cs="Arial"/>
+                <w:sz w:val="18"/>
+                <w:szCs w:val="18"/>
+              </w:rPr>
+            </w:pPr>
+            <w:r>
+              <w:rPr>
+                <w:rFonts w:ascii="Arial" w:hAnsi="Arial" w:cs="Arial"/>
+                <w:sz w:val="18"/>
+                <w:szCs w:val="18"/>
+              </w:rPr>
+              <w:t>Ecole</w:t>
+            </w:r>
+          </w:p>
+        </w:tc>
+        <w:tc>
+          <w:tcPr>
+            <w:tcW w:w="2500" w:type="pct"/>
+          </w:tcPr>
+          <w:p>
+            <w:pPr>
+              <w:rPr>
+                <w:rFonts w:ascii="Arial" w:hAnsi="Arial" w:cs="Arial"/>
+                <w:sz w:val="18"/>
+                <w:szCs w:val="18"/>
+              </w:rPr>
+            </w:pPr>
+            <w:r>
+              <w:rPr>
+                <w:rFonts w:ascii="Arial" w:hAnsi="Arial" w:cs="Arial"/>
+                <w:sz w:val="18"/>
+                <w:szCs w:val="18"/>
+              </w:rPr>
+              <w:t>Ecole caractérisant l’œuvre d’art et son style</w:t>
+            </w:r>
+          </w:p>
+        </w:tc>
+      </w:tr>
+      <w:tr>
+        <w:tc>
+          <w:tcPr>
+            <w:tcW w:w="1250" w:type="pct"/>
+          </w:tcPr>
+          <w:p>
+            <w:pPr>
+              <w:rPr>
+                <w:rFonts w:ascii="Arial" w:hAnsi="Arial" w:cs="Arial"/>
+                <w:sz w:val="18"/>
+                <w:szCs w:val="18"/>
+              </w:rPr>
+            </w:pPr>
+            <w:r>
+              <w:rPr>
+                <w:rFonts w:ascii="Arial" w:hAnsi="Arial" w:cs="Arial"/>
+                <w:sz w:val="18"/>
+                <w:szCs w:val="18"/>
+              </w:rPr>
+              <w:t>oeuvreEpoque</w:t>
+            </w:r>
+          </w:p>
+        </w:tc>
+        <w:tc>
+          <w:tcPr>
+            <w:tcW w:w="1250" w:type="pct"/>
+          </w:tcPr>
+          <w:p>
+            <w:pPr>
+              <w:rPr>
+                <w:rFonts w:ascii="Arial" w:hAnsi="Arial" w:cs="Arial"/>
+                <w:sz w:val="18"/>
+                <w:szCs w:val="18"/>
+              </w:rPr>
+            </w:pPr>
+            <w:r>
+              <w:rPr>
+                <w:rFonts w:ascii="Arial" w:hAnsi="Arial" w:cs="Arial"/>
+                <w:sz w:val="18"/>
+                <w:szCs w:val="18"/>
+              </w:rPr>
+              <w:t>Epoque</w:t>
+            </w:r>
+          </w:p>
+        </w:tc>
+        <w:tc>
+          <w:tcPr>
+            <w:tcW w:w="2500" w:type="pct"/>
+          </w:tcPr>
+          <w:p>
+            <w:pPr>
+              <w:rPr>
+                <w:rFonts w:ascii="Arial" w:hAnsi="Arial" w:cs="Arial"/>
+                <w:sz w:val="18"/>
+                <w:szCs w:val="18"/>
+              </w:rPr>
+            </w:pPr>
+            <w:r>
+              <w:rPr>
+                <w:rFonts w:ascii="Arial" w:hAnsi="Arial" w:cs="Arial"/>
+                <w:sz w:val="18"/>
+                <w:szCs w:val="18"/>
+              </w:rPr>
+              <w:t>Epoque caractérisant l’œuvre d’art et son style</w:t>
+            </w:r>
+          </w:p>
+        </w:tc>
+      </w:tr>
+      <w:tr>
+        <w:tc>
+          <w:tcPr>
+            <w:tcW w:w="1250" w:type="pct"/>
+          </w:tcPr>
+          <w:p>
+            <w:pPr>
+              <w:rPr>
+                <w:rFonts w:ascii="Arial" w:hAnsi="Arial" w:cs="Arial"/>
+                <w:sz w:val="18"/>
+                <w:szCs w:val="18"/>
+              </w:rPr>
+            </w:pPr>
+            <w:r>
+              <w:rPr>
+                <w:rFonts w:ascii="Arial" w:hAnsi="Arial" w:cs="Arial"/>
+                <w:sz w:val="18"/>
+                <w:szCs w:val="18"/>
+              </w:rPr>
+              <w:t>oeuvreType</w:t>
+            </w:r>
+          </w:p>
+        </w:tc>
+        <w:tc>
+          <w:tcPr>
+            <w:tcW w:w="1250" w:type="pct"/>
+          </w:tcPr>
+          <w:p>
+            <w:pPr>
+              <w:rPr>
+                <w:rFonts w:ascii="Arial" w:hAnsi="Arial" w:cs="Arial"/>
+                <w:sz w:val="18"/>
+                <w:szCs w:val="18"/>
+              </w:rPr>
+            </w:pPr>
+            <w:r>
+              <w:rPr>
+                <w:rFonts w:ascii="Arial" w:hAnsi="Arial" w:cs="Arial"/>
+                <w:sz w:val="18"/>
+                <w:szCs w:val="18"/>
+              </w:rPr>
+              <w:t>TypeObjet</w:t>
+            </w:r>
+          </w:p>
+        </w:tc>
+        <w:tc>
+          <w:tcPr>
+            <w:tcW w:w="2500" w:type="pct"/>
+          </w:tcPr>
+          <w:p>
+            <w:pPr>
+              <w:rPr>
+                <w:rFonts w:ascii="Arial" w:hAnsi="Arial" w:cs="Arial"/>
+                <w:sz w:val="18"/>
+                <w:szCs w:val="18"/>
+              </w:rPr>
+            </w:pPr>
+            <w:r>
+              <w:rPr>
+                <w:rFonts w:ascii="Arial" w:hAnsi="Arial" w:cs="Arial"/>
+                <w:sz w:val="18"/>
+                <w:szCs w:val="18"/>
+              </w:rPr>
+              <w:t>Type d’œuvre d’art</w:t>
+            </w:r>
+          </w:p>
+        </w:tc>
+      </w:tr>
+    </w:tbl>
+    <w:p>
+      <w:pPr>
+        <w:pStyle w:val="Titre4"/>
+      </w:pPr>
+      <w:r>
+        <w:t>Classe</w:t>
+      </w:r>
+      <w:r>
+        <w:t xml:space="preserve"> « TypeO</w:t>
+      </w:r>
+      <w:r>
+        <w:t>bjet</w:t>
+      </w:r>
+      <w:r>
+        <w:t> »</w:t>
+      </w:r>
+    </w:p>
+    <w:tbl>
+      <w:tblPr>
+        <w:tblStyle w:val="Grilledutableau"/>
+        <w:tblW w:w="5000" w:type="pct"/>
+        <w:tblLook w:val="04A0" w:firstRow="1" w:lastRow="0" w:firstColumn="1" w:lastColumn="0" w:noHBand="0" w:noVBand="1"/>
+      </w:tblPr>
+      <w:tblGrid>
+        <w:gridCol w:w="2265"/>
+        <w:gridCol w:w="2265"/>
+        <w:gridCol w:w="4531"/>
+      </w:tblGrid>
+      <w:tr>
+        <w:tc>
+          <w:tcPr>
+            <w:tcW w:w="1250" w:type="pct"/>
+          </w:tcPr>
+          <w:p>
+            <w:pPr>
+              <w:rPr>
+                <w:rFonts w:ascii="Arial" w:hAnsi="Arial" w:cs="Arial"/>
+                <w:b/>
+                <w:sz w:val="18"/>
+                <w:szCs w:val="18"/>
+              </w:rPr>
+            </w:pPr>
+            <w:r>
+              <w:rPr>
+                <w:rFonts w:ascii="Arial" w:hAnsi="Arial" w:cs="Arial"/>
+                <w:b/>
+                <w:sz w:val="18"/>
+                <w:szCs w:val="18"/>
+              </w:rPr>
+              <w:t>Attributs</w:t>
+            </w:r>
+          </w:p>
+        </w:tc>
+        <w:tc>
+          <w:tcPr>
+            <w:tcW w:w="1250" w:type="pct"/>
+          </w:tcPr>
+          <w:p>
+            <w:pPr>
+              <w:rPr>
+                <w:rFonts w:ascii="Arial" w:hAnsi="Arial" w:cs="Arial"/>
+                <w:b/>
+                <w:sz w:val="18"/>
+                <w:szCs w:val="18"/>
+              </w:rPr>
+            </w:pPr>
+            <w:r>
+              <w:rPr>
+                <w:rFonts w:ascii="Arial" w:hAnsi="Arial" w:cs="Arial"/>
+                <w:b/>
+                <w:sz w:val="18"/>
+                <w:szCs w:val="18"/>
+              </w:rPr>
+              <w:t>Type</w:t>
+            </w:r>
+          </w:p>
+        </w:tc>
+        <w:tc>
+          <w:tcPr>
+            <w:tcW w:w="2500" w:type="pct"/>
+          </w:tcPr>
+          <w:p>
+            <w:pPr>
+              <w:rPr>
+                <w:rFonts w:ascii="Arial" w:hAnsi="Arial" w:cs="Arial"/>
+                <w:b/>
+                <w:sz w:val="18"/>
+                <w:szCs w:val="18"/>
+              </w:rPr>
+            </w:pPr>
+            <w:r>
+              <w:rPr>
+                <w:rFonts w:ascii="Arial" w:hAnsi="Arial" w:cs="Arial"/>
+                <w:b/>
+                <w:sz w:val="18"/>
+                <w:szCs w:val="18"/>
+              </w:rPr>
+              <w:t>Description</w:t>
+            </w:r>
+          </w:p>
+        </w:tc>
+      </w:tr>
+      <w:tr>
+        <w:tc>
+          <w:tcPr>
+            <w:tcW w:w="1250" w:type="pct"/>
+          </w:tcPr>
+          <w:p>
+            <w:pPr>
+              <w:rPr>
+                <w:rFonts w:ascii="Arial" w:hAnsi="Arial" w:cs="Arial"/>
+                <w:sz w:val="18"/>
+                <w:szCs w:val="18"/>
+              </w:rPr>
+            </w:pPr>
+            <w:r>
+              <w:rPr>
+                <w:rFonts w:ascii="Arial" w:hAnsi="Arial" w:cs="Arial"/>
+                <w:sz w:val="18"/>
+                <w:szCs w:val="18"/>
+              </w:rPr>
+              <w:t>typeV</w:t>
+            </w:r>
+            <w:r>
+              <w:rPr>
+                <w:rFonts w:ascii="Arial" w:hAnsi="Arial" w:cs="Arial"/>
+                <w:sz w:val="18"/>
+                <w:szCs w:val="18"/>
+              </w:rPr>
+              <w:t>aleur</w:t>
+            </w:r>
+          </w:p>
+        </w:tc>
+        <w:tc>
+          <w:tcPr>
+            <w:tcW w:w="1250" w:type="pct"/>
+          </w:tcPr>
+          <w:p>
+            <w:pPr>
+              <w:rPr>
+                <w:rFonts w:ascii="Arial" w:hAnsi="Arial" w:cs="Arial"/>
+                <w:sz w:val="18"/>
+                <w:szCs w:val="18"/>
+              </w:rPr>
+            </w:pPr>
+            <w:r>
+              <w:rPr>
+                <w:rFonts w:ascii="Arial" w:hAnsi="Arial" w:cs="Arial"/>
+                <w:sz w:val="18"/>
+                <w:szCs w:val="18"/>
+              </w:rPr>
+              <w:t>String</w:t>
+            </w:r>
+          </w:p>
+        </w:tc>
+        <w:tc>
+          <w:tcPr>
+            <w:tcW w:w="2500" w:type="pct"/>
+          </w:tcPr>
+          <w:p>
+            <w:pPr>
+              <w:rPr>
+                <w:rFonts w:ascii="Arial" w:hAnsi="Arial" w:cs="Arial"/>
+                <w:sz w:val="18"/>
+                <w:szCs w:val="18"/>
+              </w:rPr>
+            </w:pPr>
+            <w:r>
+              <w:rPr>
+                <w:rFonts w:ascii="Arial" w:hAnsi="Arial" w:cs="Arial"/>
+                <w:sz w:val="18"/>
+                <w:szCs w:val="18"/>
+              </w:rPr>
+              <w:t>Nom de type d’œuvre d’art</w:t>
+            </w:r>
+          </w:p>
+        </w:tc>
+      </w:tr>
+    </w:tbl>
+    <w:p>
+      <w:pPr>
+        <w:pStyle w:val="Titre4"/>
+      </w:pPr>
+      <w:r>
+        <w:lastRenderedPageBreak/>
+        <w:t>Classe</w:t>
+      </w:r>
+      <w:r>
+        <w:t xml:space="preserve"> « </w:t>
+      </w:r>
+      <w:r>
+        <w:t xml:space="preserve">Membre </w:t>
+      </w:r>
+      <w:r>
+        <w:t>»</w:t>
+      </w:r>
+    </w:p>
+    <w:tbl>
+      <w:tblPr>
+        <w:tblStyle w:val="Grilledutableau"/>
+        <w:tblW w:w="5000" w:type="pct"/>
+        <w:tblLook w:val="04A0" w:firstRow="1" w:lastRow="0" w:firstColumn="1" w:lastColumn="0" w:noHBand="0" w:noVBand="1"/>
+      </w:tblPr>
+      <w:tblGrid>
+        <w:gridCol w:w="2265"/>
+        <w:gridCol w:w="2265"/>
+        <w:gridCol w:w="4531"/>
+      </w:tblGrid>
+      <w:tr>
+        <w:tc>
+          <w:tcPr>
+            <w:tcW w:w="1250" w:type="pct"/>
+          </w:tcPr>
+          <w:p>
+            <w:pPr>
+              <w:rPr>
+                <w:rFonts w:ascii="Arial" w:hAnsi="Arial" w:cs="Arial"/>
+                <w:b/>
+                <w:sz w:val="18"/>
+                <w:szCs w:val="18"/>
+              </w:rPr>
+            </w:pPr>
+            <w:r>
+              <w:rPr>
+                <w:rFonts w:ascii="Arial" w:hAnsi="Arial" w:cs="Arial"/>
+                <w:b/>
+                <w:sz w:val="18"/>
+                <w:szCs w:val="18"/>
+              </w:rPr>
+              <w:t>Attributs</w:t>
+            </w:r>
+          </w:p>
+        </w:tc>
+        <w:tc>
+          <w:tcPr>
+            <w:tcW w:w="1250" w:type="pct"/>
+          </w:tcPr>
+          <w:p>
+            <w:pPr>
+              <w:rPr>
+                <w:rFonts w:ascii="Arial" w:hAnsi="Arial" w:cs="Arial"/>
+                <w:b/>
+                <w:sz w:val="18"/>
+                <w:szCs w:val="18"/>
+              </w:rPr>
+            </w:pPr>
+            <w:r>
+              <w:rPr>
+                <w:rFonts w:ascii="Arial" w:hAnsi="Arial" w:cs="Arial"/>
+                <w:b/>
+                <w:sz w:val="18"/>
+                <w:szCs w:val="18"/>
+              </w:rPr>
+              <w:t>Type</w:t>
+            </w:r>
+          </w:p>
+        </w:tc>
+        <w:tc>
+          <w:tcPr>
+            <w:tcW w:w="2500" w:type="pct"/>
+          </w:tcPr>
+          <w:p>
+            <w:pPr>
+              <w:rPr>
+                <w:rFonts w:ascii="Arial" w:hAnsi="Arial" w:cs="Arial"/>
+                <w:b/>
+                <w:sz w:val="18"/>
+                <w:szCs w:val="18"/>
+              </w:rPr>
+            </w:pPr>
+            <w:r>
+              <w:rPr>
+                <w:rFonts w:ascii="Arial" w:hAnsi="Arial" w:cs="Arial"/>
+                <w:b/>
+                <w:sz w:val="18"/>
+                <w:szCs w:val="18"/>
+              </w:rPr>
+              <w:t>Description</w:t>
+            </w:r>
+          </w:p>
+        </w:tc>
+      </w:tr>
+      <w:tr>
+        <w:tc>
+          <w:tcPr>
+            <w:tcW w:w="1250" w:type="pct"/>
+          </w:tcPr>
+          <w:p>
+            <w:pPr>
+              <w:rPr>
+                <w:rFonts w:ascii="Arial" w:hAnsi="Arial" w:cs="Arial"/>
+                <w:sz w:val="18"/>
+                <w:szCs w:val="18"/>
+              </w:rPr>
+            </w:pPr>
+            <w:r>
+              <w:rPr>
+                <w:rFonts w:ascii="Arial" w:hAnsi="Arial" w:cs="Arial"/>
+                <w:sz w:val="18"/>
+                <w:szCs w:val="18"/>
+              </w:rPr>
+              <w:t>membreNom</w:t>
+            </w:r>
+          </w:p>
+        </w:tc>
+        <w:tc>
+          <w:tcPr>
+            <w:tcW w:w="1250" w:type="pct"/>
+          </w:tcPr>
+          <w:p>
+            <w:pPr>
+              <w:rPr>
+                <w:rFonts w:ascii="Arial" w:hAnsi="Arial" w:cs="Arial"/>
+                <w:sz w:val="18"/>
+                <w:szCs w:val="18"/>
+              </w:rPr>
+            </w:pPr>
+            <w:r>
+              <w:rPr>
+                <w:rFonts w:ascii="Arial" w:hAnsi="Arial" w:cs="Arial"/>
+                <w:sz w:val="18"/>
+                <w:szCs w:val="18"/>
+              </w:rPr>
+              <w:t>String</w:t>
+            </w:r>
+          </w:p>
+        </w:tc>
+        <w:tc>
+          <w:tcPr>
+            <w:tcW w:w="2500" w:type="pct"/>
+          </w:tcPr>
+          <w:p>
+            <w:pPr>
+              <w:rPr>
+                <w:rFonts w:ascii="Arial" w:hAnsi="Arial" w:cs="Arial"/>
+                <w:sz w:val="18"/>
+                <w:szCs w:val="18"/>
+              </w:rPr>
+            </w:pPr>
+            <w:r>
+              <w:rPr>
+                <w:rFonts w:ascii="Arial" w:hAnsi="Arial" w:cs="Arial"/>
+                <w:sz w:val="18"/>
+                <w:szCs w:val="18"/>
+              </w:rPr>
+              <w:t>Nom de l’utilisateur</w:t>
+            </w:r>
+          </w:p>
+        </w:tc>
+      </w:tr>
+      <w:tr>
+        <w:tc>
+          <w:tcPr>
+            <w:tcW w:w="1250" w:type="pct"/>
+          </w:tcPr>
+          <w:p>
+            <w:pPr>
+              <w:rPr>
+                <w:rFonts w:ascii="Arial" w:hAnsi="Arial" w:cs="Arial"/>
+                <w:sz w:val="18"/>
+                <w:szCs w:val="18"/>
+              </w:rPr>
+            </w:pPr>
+            <w:r>
+              <w:rPr>
+                <w:rFonts w:ascii="Arial" w:hAnsi="Arial" w:cs="Arial"/>
+                <w:sz w:val="18"/>
+                <w:szCs w:val="18"/>
+              </w:rPr>
+              <w:t>membrePrenom</w:t>
+            </w:r>
+          </w:p>
+        </w:tc>
+        <w:tc>
+          <w:tcPr>
+            <w:tcW w:w="1250" w:type="pct"/>
+          </w:tcPr>
+          <w:p>
+            <w:pPr>
+              <w:rPr>
+                <w:rFonts w:ascii="Arial" w:hAnsi="Arial" w:cs="Arial"/>
+                <w:sz w:val="18"/>
+                <w:szCs w:val="18"/>
+              </w:rPr>
+            </w:pPr>
+            <w:r>
+              <w:rPr>
+                <w:rFonts w:ascii="Arial" w:hAnsi="Arial" w:cs="Arial"/>
+                <w:sz w:val="18"/>
+                <w:szCs w:val="18"/>
+              </w:rPr>
+              <w:t>String</w:t>
+            </w:r>
+          </w:p>
+        </w:tc>
+        <w:tc>
+          <w:tcPr>
+            <w:tcW w:w="2500" w:type="pct"/>
+          </w:tcPr>
+          <w:p>
+            <w:pPr>
+              <w:rPr>
+                <w:rFonts w:ascii="Arial" w:hAnsi="Arial" w:cs="Arial"/>
+                <w:sz w:val="18"/>
+                <w:szCs w:val="18"/>
+              </w:rPr>
+            </w:pPr>
+            <w:r>
+              <w:rPr>
+                <w:rFonts w:ascii="Arial" w:hAnsi="Arial" w:cs="Arial"/>
+                <w:sz w:val="18"/>
+                <w:szCs w:val="18"/>
+              </w:rPr>
+              <w:t>Prénom de l’utilisateur</w:t>
+            </w:r>
+          </w:p>
+        </w:tc>
+      </w:tr>
+      <w:tr>
+        <w:tc>
+          <w:tcPr>
+            <w:tcW w:w="1250" w:type="pct"/>
+          </w:tcPr>
+          <w:p>
+            <w:pPr>
+              <w:rPr>
+                <w:rFonts w:ascii="Arial" w:hAnsi="Arial" w:cs="Arial"/>
+                <w:sz w:val="18"/>
+                <w:szCs w:val="18"/>
+              </w:rPr>
+            </w:pPr>
+            <w:r>
+              <w:rPr>
+                <w:rFonts w:ascii="Arial" w:hAnsi="Arial" w:cs="Arial"/>
+                <w:sz w:val="18"/>
+                <w:szCs w:val="18"/>
+              </w:rPr>
+              <w:t>membreMdp</w:t>
+            </w:r>
+          </w:p>
+        </w:tc>
+        <w:tc>
+          <w:tcPr>
+            <w:tcW w:w="1250" w:type="pct"/>
+          </w:tcPr>
+          <w:p>
+            <w:pPr>
+              <w:rPr>
+                <w:rFonts w:ascii="Arial" w:hAnsi="Arial" w:cs="Arial"/>
+                <w:sz w:val="18"/>
+                <w:szCs w:val="18"/>
+              </w:rPr>
+            </w:pPr>
+            <w:r>
+              <w:rPr>
+                <w:rFonts w:ascii="Arial" w:hAnsi="Arial" w:cs="Arial"/>
+                <w:sz w:val="18"/>
+                <w:szCs w:val="18"/>
+              </w:rPr>
+              <w:t>String</w:t>
+            </w:r>
+          </w:p>
+        </w:tc>
+        <w:tc>
+          <w:tcPr>
+            <w:tcW w:w="2500" w:type="pct"/>
+          </w:tcPr>
+          <w:p>
+            <w:pPr>
+              <w:rPr>
+                <w:rFonts w:ascii="Arial" w:hAnsi="Arial" w:cs="Arial"/>
+                <w:sz w:val="18"/>
+                <w:szCs w:val="18"/>
+              </w:rPr>
+            </w:pPr>
+            <w:r>
+              <w:rPr>
+                <w:rFonts w:ascii="Arial" w:hAnsi="Arial" w:cs="Arial"/>
+                <w:sz w:val="18"/>
+                <w:szCs w:val="18"/>
+              </w:rPr>
+              <w:t>Mot de passe de l’utilisateur</w:t>
+            </w:r>
+          </w:p>
+          <w:p>
+            <w:pPr>
+              <w:rPr>
+                <w:rFonts w:ascii="Arial" w:hAnsi="Arial" w:cs="Arial"/>
+                <w:sz w:val="18"/>
+                <w:szCs w:val="18"/>
+              </w:rPr>
+            </w:pPr>
+            <w:r>
+              <w:rPr>
+                <w:rFonts w:ascii="Arial" w:hAnsi="Arial" w:cs="Arial"/>
+                <w:sz w:val="18"/>
+                <w:szCs w:val="18"/>
+              </w:rPr>
+              <w:t>(information cryptée en base de données)</w:t>
+            </w:r>
+          </w:p>
+        </w:tc>
+      </w:tr>
+      <w:tr>
+        <w:tc>
+          <w:tcPr>
+            <w:tcW w:w="1250" w:type="pct"/>
+          </w:tcPr>
+          <w:p>
+            <w:pPr>
+              <w:rPr>
+                <w:rFonts w:ascii="Arial" w:hAnsi="Arial" w:cs="Arial"/>
+                <w:sz w:val="18"/>
+                <w:szCs w:val="18"/>
+              </w:rPr>
+            </w:pPr>
+            <w:r>
+              <w:rPr>
+                <w:rFonts w:ascii="Arial" w:hAnsi="Arial" w:cs="Arial"/>
+                <w:sz w:val="18"/>
+                <w:szCs w:val="18"/>
+              </w:rPr>
+              <w:t>membreCreation</w:t>
+            </w:r>
+          </w:p>
+        </w:tc>
+        <w:tc>
+          <w:tcPr>
+            <w:tcW w:w="1250" w:type="pct"/>
+          </w:tcPr>
+          <w:p>
+            <w:pPr>
+              <w:rPr>
+                <w:rFonts w:ascii="Arial" w:hAnsi="Arial" w:cs="Arial"/>
+                <w:sz w:val="18"/>
+                <w:szCs w:val="18"/>
+              </w:rPr>
+            </w:pPr>
+            <w:r>
+              <w:rPr>
+                <w:rFonts w:ascii="Arial" w:hAnsi="Arial" w:cs="Arial"/>
+                <w:sz w:val="18"/>
+                <w:szCs w:val="18"/>
+              </w:rPr>
+              <w:t>Date</w:t>
+            </w:r>
+          </w:p>
+        </w:tc>
+        <w:tc>
+          <w:tcPr>
+            <w:tcW w:w="2500" w:type="pct"/>
+          </w:tcPr>
+          <w:p>
+            <w:pPr>
+              <w:rPr>
+                <w:rFonts w:ascii="Arial" w:hAnsi="Arial" w:cs="Arial"/>
+                <w:sz w:val="18"/>
+                <w:szCs w:val="18"/>
+              </w:rPr>
+            </w:pPr>
+            <w:r>
+              <w:rPr>
+                <w:rFonts w:ascii="Arial" w:hAnsi="Arial" w:cs="Arial"/>
+                <w:sz w:val="18"/>
+                <w:szCs w:val="18"/>
+              </w:rPr>
+              <w:t>Date de création du compte utilisateur</w:t>
+            </w:r>
+          </w:p>
+        </w:tc>
+      </w:tr>
+      <w:tr>
+        <w:tc>
+          <w:tcPr>
+            <w:tcW w:w="1250" w:type="pct"/>
+          </w:tcPr>
+          <w:p>
+            <w:pPr>
+              <w:rPr>
+                <w:rFonts w:ascii="Arial" w:hAnsi="Arial" w:cs="Arial"/>
+                <w:sz w:val="18"/>
+                <w:szCs w:val="18"/>
+              </w:rPr>
+            </w:pPr>
+            <w:r>
+              <w:rPr>
+                <w:rFonts w:ascii="Arial" w:hAnsi="Arial" w:cs="Arial"/>
+                <w:sz w:val="18"/>
+                <w:szCs w:val="18"/>
+              </w:rPr>
+              <w:t>membreGroupe</w:t>
+            </w:r>
+          </w:p>
+        </w:tc>
+        <w:tc>
+          <w:tcPr>
+            <w:tcW w:w="1250" w:type="pct"/>
+          </w:tcPr>
+          <w:p>
+            <w:pPr>
+              <w:rPr>
+                <w:rFonts w:ascii="Arial" w:hAnsi="Arial" w:cs="Arial"/>
+                <w:sz w:val="18"/>
+                <w:szCs w:val="18"/>
+              </w:rPr>
+            </w:pPr>
+            <w:r>
+              <w:rPr>
+                <w:rFonts w:ascii="Arial" w:hAnsi="Arial" w:cs="Arial"/>
+                <w:sz w:val="18"/>
+                <w:szCs w:val="18"/>
+              </w:rPr>
+              <w:t>Groupe</w:t>
+            </w:r>
+          </w:p>
+        </w:tc>
+        <w:tc>
+          <w:tcPr>
+            <w:tcW w:w="2500" w:type="pct"/>
+          </w:tcPr>
+          <w:p>
+            <w:pPr>
+              <w:rPr>
+                <w:rFonts w:ascii="Arial" w:hAnsi="Arial" w:cs="Arial"/>
+                <w:sz w:val="18"/>
+                <w:szCs w:val="18"/>
+              </w:rPr>
+            </w:pPr>
+            <w:r>
+              <w:rPr>
+                <w:rFonts w:ascii="Arial" w:hAnsi="Arial" w:cs="Arial"/>
+                <w:sz w:val="18"/>
+                <w:szCs w:val="18"/>
+              </w:rPr>
+              <w:t>Groupe</w:t>
+            </w:r>
+            <w:r>
+              <w:rPr>
+                <w:rFonts w:ascii="Arial" w:hAnsi="Arial" w:cs="Arial"/>
+                <w:sz w:val="18"/>
+                <w:szCs w:val="18"/>
+              </w:rPr>
+              <w:t xml:space="preserve"> d’accès dont fait partie l’utilisateur</w:t>
+            </w:r>
+          </w:p>
+        </w:tc>
+      </w:tr>
+      <w:tr>
+        <w:tc>
+          <w:tcPr>
+            <w:tcW w:w="1250" w:type="pct"/>
+          </w:tcPr>
+          <w:p>
+            <w:pPr>
+              <w:rPr>
+                <w:rFonts w:ascii="Arial" w:hAnsi="Arial" w:cs="Arial"/>
+                <w:sz w:val="18"/>
+                <w:szCs w:val="18"/>
+              </w:rPr>
+            </w:pPr>
+            <w:r>
+              <w:rPr>
+                <w:rFonts w:ascii="Arial" w:hAnsi="Arial" w:cs="Arial"/>
+                <w:sz w:val="18"/>
+                <w:szCs w:val="18"/>
+              </w:rPr>
+              <w:t>membreLogin</w:t>
+            </w:r>
+          </w:p>
+        </w:tc>
+        <w:tc>
+          <w:tcPr>
+            <w:tcW w:w="1250" w:type="pct"/>
+          </w:tcPr>
+          <w:p>
+            <w:pPr>
+              <w:rPr>
+                <w:rFonts w:ascii="Arial" w:hAnsi="Arial" w:cs="Arial"/>
+                <w:sz w:val="18"/>
+                <w:szCs w:val="18"/>
+              </w:rPr>
+            </w:pPr>
+            <w:r>
+              <w:rPr>
+                <w:rFonts w:ascii="Arial" w:hAnsi="Arial" w:cs="Arial"/>
+                <w:sz w:val="18"/>
+                <w:szCs w:val="18"/>
+              </w:rPr>
+              <w:t>String</w:t>
+            </w:r>
+          </w:p>
+        </w:tc>
+        <w:tc>
+          <w:tcPr>
+            <w:tcW w:w="2500" w:type="pct"/>
+          </w:tcPr>
+          <w:p>
+            <w:pPr>
+              <w:rPr>
+                <w:rFonts w:ascii="Arial" w:hAnsi="Arial" w:cs="Arial"/>
+                <w:sz w:val="18"/>
+                <w:szCs w:val="18"/>
+              </w:rPr>
+            </w:pPr>
+            <w:r>
+              <w:rPr>
+                <w:rFonts w:ascii="Arial" w:hAnsi="Arial" w:cs="Arial"/>
+                <w:sz w:val="18"/>
+                <w:szCs w:val="18"/>
+              </w:rPr>
+              <w:t>Identifiant de l’utilisateur de SYGIME</w:t>
+            </w:r>
+          </w:p>
+          <w:p>
+            <w:pPr>
+              <w:rPr>
+                <w:rFonts w:ascii="Arial" w:hAnsi="Arial" w:cs="Arial"/>
+                <w:sz w:val="18"/>
+                <w:szCs w:val="18"/>
+              </w:rPr>
+            </w:pPr>
+            <w:r>
+              <w:rPr>
+                <w:rFonts w:ascii="Arial" w:hAnsi="Arial" w:cs="Arial"/>
+                <w:sz w:val="18"/>
+                <w:szCs w:val="18"/>
+              </w:rPr>
+              <w:t>(utilisé pour se connecté)</w:t>
+            </w:r>
+          </w:p>
+        </w:tc>
+      </w:tr>
+    </w:tbl>
+    <w:p>
+      <w:pPr>
+        <w:pStyle w:val="Titre4"/>
+      </w:pPr>
+      <w:r>
+        <w:t>Classe</w:t>
+      </w:r>
+      <w:r>
+        <w:t xml:space="preserve"> « Vol »</w:t>
+      </w:r>
+    </w:p>
+    <w:tbl>
+      <w:tblPr>
+        <w:tblStyle w:val="Grilledutableau"/>
+        <w:tblW w:w="5000" w:type="pct"/>
+        <w:tblLook w:val="04A0" w:firstRow="1" w:lastRow="0" w:firstColumn="1" w:lastColumn="0" w:noHBand="0" w:noVBand="1"/>
+      </w:tblPr>
+      <w:tblGrid>
+        <w:gridCol w:w="2265"/>
+        <w:gridCol w:w="2265"/>
+        <w:gridCol w:w="4531"/>
+      </w:tblGrid>
+      <w:tr>
+        <w:tc>
+          <w:tcPr>
+            <w:tcW w:w="1250" w:type="pct"/>
+          </w:tcPr>
+          <w:p>
+            <w:pPr>
+              <w:rPr>
+                <w:rFonts w:ascii="Arial" w:hAnsi="Arial" w:cs="Arial"/>
+                <w:b/>
+                <w:sz w:val="18"/>
+                <w:szCs w:val="18"/>
+              </w:rPr>
+            </w:pPr>
+            <w:r>
+              <w:rPr>
+                <w:rFonts w:ascii="Arial" w:hAnsi="Arial" w:cs="Arial"/>
+                <w:b/>
+                <w:sz w:val="18"/>
+                <w:szCs w:val="18"/>
+              </w:rPr>
+              <w:t>Attributs</w:t>
+            </w:r>
+          </w:p>
+        </w:tc>
+        <w:tc>
+          <w:tcPr>
+            <w:tcW w:w="1250" w:type="pct"/>
+          </w:tcPr>
+          <w:p>
+            <w:pPr>
+              <w:rPr>
+                <w:rFonts w:ascii="Arial" w:hAnsi="Arial" w:cs="Arial"/>
+                <w:b/>
+                <w:sz w:val="18"/>
+                <w:szCs w:val="18"/>
+              </w:rPr>
+            </w:pPr>
+            <w:r>
+              <w:rPr>
+                <w:rFonts w:ascii="Arial" w:hAnsi="Arial" w:cs="Arial"/>
+                <w:b/>
+                <w:sz w:val="18"/>
+                <w:szCs w:val="18"/>
+              </w:rPr>
+              <w:t>Type</w:t>
+            </w:r>
+          </w:p>
+        </w:tc>
+        <w:tc>
+          <w:tcPr>
+            <w:tcW w:w="2500" w:type="pct"/>
+          </w:tcPr>
+          <w:p>
+            <w:pPr>
+              <w:rPr>
+                <w:rFonts w:ascii="Arial" w:hAnsi="Arial" w:cs="Arial"/>
+                <w:b/>
+                <w:sz w:val="18"/>
+                <w:szCs w:val="18"/>
+              </w:rPr>
+            </w:pPr>
+            <w:r>
+              <w:rPr>
+                <w:rFonts w:ascii="Arial" w:hAnsi="Arial" w:cs="Arial"/>
+                <w:b/>
+                <w:sz w:val="18"/>
+                <w:szCs w:val="18"/>
+              </w:rPr>
+              <w:t>Description</w:t>
+            </w:r>
+          </w:p>
+        </w:tc>
+      </w:tr>
+      <w:tr>
+        <w:tc>
+          <w:tcPr>
+            <w:tcW w:w="1250" w:type="pct"/>
+          </w:tcPr>
+          <w:p>
+            <w:pPr>
+              <w:rPr>
+                <w:rFonts w:ascii="Arial" w:hAnsi="Arial" w:cs="Arial"/>
+                <w:sz w:val="18"/>
+                <w:szCs w:val="18"/>
+              </w:rPr>
+            </w:pPr>
+            <w:r>
+              <w:rPr>
+                <w:rFonts w:ascii="Arial" w:hAnsi="Arial" w:cs="Arial"/>
+                <w:sz w:val="18"/>
+                <w:szCs w:val="18"/>
+              </w:rPr>
+              <w:t>volD</w:t>
+            </w:r>
+            <w:r>
+              <w:rPr>
+                <w:rFonts w:ascii="Arial" w:hAnsi="Arial" w:cs="Arial"/>
+                <w:sz w:val="18"/>
+                <w:szCs w:val="18"/>
+              </w:rPr>
+              <w:t>ate</w:t>
+            </w:r>
+          </w:p>
+        </w:tc>
+        <w:tc>
+          <w:tcPr>
+            <w:tcW w:w="1250" w:type="pct"/>
+          </w:tcPr>
+          <w:p>
+            <w:pPr>
+              <w:rPr>
+                <w:rFonts w:ascii="Arial" w:hAnsi="Arial" w:cs="Arial"/>
+                <w:sz w:val="18"/>
+                <w:szCs w:val="18"/>
+              </w:rPr>
+            </w:pPr>
+            <w:r>
+              <w:rPr>
+                <w:rFonts w:ascii="Arial" w:hAnsi="Arial" w:cs="Arial"/>
+                <w:sz w:val="18"/>
+                <w:szCs w:val="18"/>
+              </w:rPr>
+              <w:t>Date</w:t>
+            </w:r>
+          </w:p>
+        </w:tc>
+        <w:tc>
+          <w:tcPr>
+            <w:tcW w:w="2500" w:type="pct"/>
+          </w:tcPr>
+          <w:p>
+            <w:pPr>
+              <w:rPr>
+                <w:rFonts w:ascii="Arial" w:hAnsi="Arial" w:cs="Arial"/>
+                <w:sz w:val="18"/>
+                <w:szCs w:val="18"/>
+              </w:rPr>
+            </w:pPr>
+            <w:r>
+              <w:rPr>
+                <w:rFonts w:ascii="Arial" w:hAnsi="Arial" w:cs="Arial"/>
+                <w:sz w:val="18"/>
+                <w:szCs w:val="18"/>
+              </w:rPr>
+              <w:t>Date présumée du vol</w:t>
+            </w:r>
+          </w:p>
+        </w:tc>
+      </w:tr>
+      <w:tr>
+        <w:tc>
+          <w:tcPr>
+            <w:tcW w:w="1250" w:type="pct"/>
+          </w:tcPr>
+          <w:p>
+            <w:pPr>
+              <w:rPr>
+                <w:rFonts w:ascii="Arial" w:hAnsi="Arial" w:cs="Arial"/>
+                <w:sz w:val="18"/>
+                <w:szCs w:val="18"/>
+              </w:rPr>
+            </w:pPr>
+            <w:r>
+              <w:rPr>
+                <w:rFonts w:ascii="Arial" w:hAnsi="Arial" w:cs="Arial"/>
+                <w:sz w:val="18"/>
+                <w:szCs w:val="18"/>
+              </w:rPr>
+              <w:t>volL</w:t>
+            </w:r>
+            <w:r>
+              <w:rPr>
+                <w:rFonts w:ascii="Arial" w:hAnsi="Arial" w:cs="Arial"/>
+                <w:sz w:val="18"/>
+                <w:szCs w:val="18"/>
+              </w:rPr>
+              <w:t>ieu</w:t>
+            </w:r>
+          </w:p>
+        </w:tc>
+        <w:tc>
+          <w:tcPr>
+            <w:tcW w:w="1250" w:type="pct"/>
+          </w:tcPr>
+          <w:p>
+            <w:pPr>
+              <w:rPr>
+                <w:rFonts w:ascii="Arial" w:hAnsi="Arial" w:cs="Arial"/>
+                <w:sz w:val="18"/>
+                <w:szCs w:val="18"/>
+              </w:rPr>
+            </w:pPr>
+            <w:r>
+              <w:rPr>
+                <w:rFonts w:ascii="Arial" w:hAnsi="Arial" w:cs="Arial"/>
+                <w:sz w:val="18"/>
+                <w:szCs w:val="18"/>
+              </w:rPr>
+              <w:t>String</w:t>
+            </w:r>
+          </w:p>
+        </w:tc>
+        <w:tc>
+          <w:tcPr>
+            <w:tcW w:w="2500" w:type="pct"/>
+          </w:tcPr>
+          <w:p>
+            <w:pPr>
+              <w:rPr>
+                <w:rFonts w:ascii="Arial" w:hAnsi="Arial" w:cs="Arial"/>
+                <w:sz w:val="18"/>
+                <w:szCs w:val="18"/>
+              </w:rPr>
+            </w:pPr>
+            <w:r>
+              <w:rPr>
+                <w:rFonts w:ascii="Arial" w:hAnsi="Arial" w:cs="Arial"/>
+                <w:sz w:val="18"/>
+                <w:szCs w:val="18"/>
+              </w:rPr>
+              <w:t>Lieu présumé du vol</w:t>
+            </w:r>
+          </w:p>
+        </w:tc>
+      </w:tr>
+      <w:tr>
+        <w:tc>
+          <w:tcPr>
+            <w:tcW w:w="1250" w:type="pct"/>
+          </w:tcPr>
+          <w:p>
+            <w:pPr>
+              <w:rPr>
+                <w:rFonts w:ascii="Arial" w:hAnsi="Arial" w:cs="Arial"/>
+                <w:sz w:val="18"/>
+                <w:szCs w:val="18"/>
+              </w:rPr>
+            </w:pPr>
+            <w:r>
+              <w:rPr>
+                <w:rFonts w:ascii="Arial" w:hAnsi="Arial" w:cs="Arial"/>
+                <w:sz w:val="18"/>
+                <w:szCs w:val="18"/>
+              </w:rPr>
+              <w:t>volR</w:t>
+            </w:r>
+            <w:r>
+              <w:rPr>
+                <w:rFonts w:ascii="Arial" w:hAnsi="Arial" w:cs="Arial"/>
+                <w:sz w:val="18"/>
+                <w:szCs w:val="18"/>
+              </w:rPr>
+              <w:t>esolu</w:t>
+            </w:r>
+          </w:p>
+        </w:tc>
+        <w:tc>
+          <w:tcPr>
+            <w:tcW w:w="1250" w:type="pct"/>
+          </w:tcPr>
+          <w:p>
+            <w:pPr>
+              <w:rPr>
+                <w:rFonts w:ascii="Arial" w:hAnsi="Arial" w:cs="Arial"/>
+                <w:sz w:val="18"/>
+                <w:szCs w:val="18"/>
+              </w:rPr>
+            </w:pPr>
+            <w:r>
+              <w:rPr>
+                <w:rFonts w:ascii="Arial" w:hAnsi="Arial" w:cs="Arial"/>
+                <w:sz w:val="18"/>
+                <w:szCs w:val="18"/>
+              </w:rPr>
+              <w:t>Boolean</w:t>
+            </w:r>
+          </w:p>
+        </w:tc>
+        <w:tc>
+          <w:tcPr>
+            <w:tcW w:w="2500" w:type="pct"/>
+          </w:tcPr>
+          <w:p>
+            <w:pPr>
+              <w:rPr>
+                <w:rFonts w:ascii="Arial" w:hAnsi="Arial" w:cs="Arial"/>
+                <w:sz w:val="18"/>
+                <w:szCs w:val="18"/>
+              </w:rPr>
+            </w:pPr>
+            <w:r>
+              <w:rPr>
+                <w:rFonts w:ascii="Arial" w:hAnsi="Arial" w:cs="Arial"/>
+                <w:sz w:val="18"/>
+                <w:szCs w:val="18"/>
+              </w:rPr>
+              <w:t>Statut du vol (résolu ou pas)</w:t>
+            </w:r>
+          </w:p>
+          <w:p>
+            <w:pPr>
+              <w:rPr>
+                <w:rFonts w:ascii="Arial" w:hAnsi="Arial" w:cs="Arial"/>
+                <w:sz w:val="18"/>
+                <w:szCs w:val="18"/>
+              </w:rPr>
+            </w:pPr>
+            <w:r>
+              <w:rPr>
+                <w:rFonts w:ascii="Arial" w:hAnsi="Arial" w:cs="Arial"/>
+                <w:sz w:val="18"/>
+                <w:szCs w:val="18"/>
+              </w:rPr>
+              <w:t>Valeur par défaut (</w:t>
+            </w:r>
+            <w:r>
+              <w:rPr>
+                <w:rFonts w:ascii="Arial" w:hAnsi="Arial" w:cs="Arial"/>
+                <w:sz w:val="18"/>
+                <w:szCs w:val="18"/>
+              </w:rPr>
+              <w:t>faux</w:t>
+            </w:r>
+            <w:bookmarkStart w:id="31" w:name="_GoBack"/>
+            <w:bookmarkEnd w:id="31"/>
+            <w:r>
+              <w:rPr>
+                <w:rFonts w:ascii="Arial" w:hAnsi="Arial" w:cs="Arial"/>
+                <w:sz w:val="18"/>
+                <w:szCs w:val="18"/>
+              </w:rPr>
+              <w:t>) : « non résolu »</w:t>
+            </w:r>
+          </w:p>
+        </w:tc>
+      </w:tr>
+      <w:tr>
+        <w:tc>
+          <w:tcPr>
+            <w:tcW w:w="1250" w:type="pct"/>
+          </w:tcPr>
+          <w:p>
+            <w:pPr>
+              <w:rPr>
+                <w:rFonts w:ascii="Arial" w:hAnsi="Arial" w:cs="Arial"/>
+                <w:sz w:val="18"/>
+                <w:szCs w:val="18"/>
+              </w:rPr>
+            </w:pPr>
+            <w:r>
+              <w:rPr>
+                <w:rFonts w:ascii="Arial" w:hAnsi="Arial" w:cs="Arial"/>
+                <w:sz w:val="18"/>
+                <w:szCs w:val="18"/>
+              </w:rPr>
+              <w:t>volA</w:t>
+            </w:r>
+            <w:r>
+              <w:rPr>
+                <w:rFonts w:ascii="Arial" w:hAnsi="Arial" w:cs="Arial"/>
+                <w:sz w:val="18"/>
+                <w:szCs w:val="18"/>
+              </w:rPr>
+              <w:t>utre</w:t>
+            </w:r>
+          </w:p>
+        </w:tc>
+        <w:tc>
+          <w:tcPr>
+            <w:tcW w:w="1250" w:type="pct"/>
+          </w:tcPr>
+          <w:p>
+            <w:pPr>
+              <w:rPr>
+                <w:rFonts w:ascii="Arial" w:hAnsi="Arial" w:cs="Arial"/>
+                <w:sz w:val="18"/>
+                <w:szCs w:val="18"/>
+              </w:rPr>
+            </w:pPr>
+            <w:r>
+              <w:rPr>
+                <w:rFonts w:ascii="Arial" w:hAnsi="Arial" w:cs="Arial"/>
+                <w:sz w:val="18"/>
+                <w:szCs w:val="18"/>
+              </w:rPr>
+              <w:t>String</w:t>
+            </w:r>
+          </w:p>
+        </w:tc>
+        <w:tc>
+          <w:tcPr>
+            <w:tcW w:w="2500" w:type="pct"/>
+          </w:tcPr>
+          <w:p>
+            <w:pPr>
+              <w:rPr>
+                <w:rFonts w:ascii="Arial" w:hAnsi="Arial" w:cs="Arial"/>
+                <w:sz w:val="18"/>
+                <w:szCs w:val="18"/>
+              </w:rPr>
+            </w:pPr>
+            <w:r>
+              <w:rPr>
+                <w:rFonts w:ascii="Arial" w:hAnsi="Arial" w:cs="Arial"/>
+                <w:sz w:val="18"/>
+                <w:szCs w:val="18"/>
+              </w:rPr>
+              <w:t>Informations complémentaires sur le vol et ses circonstances (champ libre)</w:t>
+            </w:r>
+          </w:p>
+        </w:tc>
+      </w:tr>
+    </w:tbl>
+    <w:p>
+      <w:pPr>
+        <w:pStyle w:val="Titre4"/>
+        <w:numPr>
+          <w:ilvl w:val="0"/>
+          <w:numId w:val="0"/>
+        </w:numPr>
+        <w:ind w:left="936" w:hanging="864"/>
+      </w:pPr>
+    </w:p>
     <w:sectPr>
-      <w:headerReference w:type="default" r:id="rId13"/>
+      <w:headerReference w:type="default" r:id="rId14"/>
       <w:pgSz w:w="11907" w:h="16840" w:code="9"/>
       <w:pgMar w:top="2127" w:right="1418" w:bottom="1440" w:left="1418" w:header="567" w:footer="340" w:gutter="0"/>
       <w:pgNumType w:start="1"/>
@@ -15657,6 +19205,7 @@
   <w:rsids>
     <w:rsidRoot w:val="007C22BF"/>
     <w:rsid w:val="007C22BF"/>
+    <w:rsid w:val="00F823E2"/>
   </w:rsids>
   <m:mathPr>
     <m:mathFont m:val="Cambria Math"/>
@@ -16439,7 +19988,7 @@
 </file>
 
 <file path=customXml/itemProps2.xml><?xml version="1.0" encoding="utf-8"?>
-<ds:datastoreItem xmlns:ds="http://schemas.openxmlformats.org/officeDocument/2006/customXml" ds:itemID="{A71764C3-4ACC-4372-9794-322982D9A8A9}">
+<ds:datastoreItem xmlns:ds="http://schemas.openxmlformats.org/officeDocument/2006/customXml" ds:itemID="{B359AB9C-D6BB-47F4-9E3B-24C46B656ED6}">
   <ds:schemaRefs>
     <ds:schemaRef ds:uri="http://schemas.openxmlformats.org/officeDocument/2006/bibliography"/>
   </ds:schemaRefs>

</xml_diff>